<commit_message>
Worked on SDP and changed PID to v1.1
</commit_message>
<xml_diff>
--- a/Documentation/PID/PID.docx
+++ b/Documentation/PID/PID.docx
@@ -164,19 +164,8 @@
         </w:rPr>
       </w:pPr>
     </w:p>
-    <w:p>
-      <w:pPr>
-        <w:jc w:val="center"/>
-      </w:pPr>
-      <w:r>
-        <w:br w:type="column"/>
-      </w:r>
-    </w:p>
-    <w:p>
-      <w:pPr>
-        <w:jc w:val="center"/>
-      </w:pPr>
-    </w:p>
+    <w:p/>
+    <w:bookmarkStart w:id="0" w:name="_Toc57036877" w:displacedByCustomXml="next"/>
     <w:sdt>
       <w:sdtPr>
         <w:rPr>
@@ -184,7 +173,6 @@
           <w:color w:val="auto"/>
           <w:sz w:val="22"/>
           <w:szCs w:val="22"/>
-          <w:lang w:val="en-GB"/>
         </w:rPr>
         <w:id w:val="-882096412"/>
         <w:docPartObj>
@@ -202,11 +190,12 @@
       <w:sdtContent>
         <w:p>
           <w:pPr>
-            <w:pStyle w:val="TOCHeading"/>
+            <w:pStyle w:val="Heading1"/>
           </w:pPr>
           <w:r>
             <w:t>Contents</w:t>
           </w:r>
+          <w:bookmarkEnd w:id="0"/>
         </w:p>
         <w:p>
           <w:pPr>
@@ -226,7 +215,7 @@
           <w:r>
             <w:fldChar w:fldCharType="separate"/>
           </w:r>
-          <w:hyperlink w:anchor="_Toc55290963" w:history="1">
+          <w:hyperlink w:anchor="_Toc57036877" w:history="1">
             <w:r>
               <w:rPr>
                 <w:rStyle w:val="Hyperlink"/>
@@ -247,7 +236,7 @@
                 <w:rStyle w:val="Hyperlink"/>
                 <w:noProof/>
               </w:rPr>
-              <w:t>Project background and purpose</w:t>
+              <w:t>Contents</w:t>
             </w:r>
             <w:r>
               <w:rPr>
@@ -268,7 +257,7 @@
                 <w:noProof/>
                 <w:webHidden/>
               </w:rPr>
-              <w:instrText xml:space="preserve"> PAGEREF _Toc55290963 \h </w:instrText>
+              <w:instrText xml:space="preserve"> PAGEREF _Toc57036877 \h </w:instrText>
             </w:r>
             <w:r>
               <w:rPr>
@@ -288,7 +277,7 @@
                 <w:noProof/>
                 <w:webHidden/>
               </w:rPr>
-              <w:t>3</w:t>
+              <w:t>2</w:t>
             </w:r>
             <w:r>
               <w:rPr>
@@ -312,7 +301,7 @@
               <w:lang w:eastAsia="en-GB"/>
             </w:rPr>
           </w:pPr>
-          <w:hyperlink w:anchor="_Toc55290964" w:history="1">
+          <w:hyperlink w:anchor="_Toc57036878" w:history="1">
             <w:r>
               <w:rPr>
                 <w:rStyle w:val="Hyperlink"/>
@@ -333,7 +322,7 @@
                 <w:rStyle w:val="Hyperlink"/>
                 <w:noProof/>
               </w:rPr>
-              <w:t>Background</w:t>
+              <w:t>Revision History</w:t>
             </w:r>
             <w:r>
               <w:rPr>
@@ -354,7 +343,7 @@
                 <w:noProof/>
                 <w:webHidden/>
               </w:rPr>
-              <w:instrText xml:space="preserve"> PAGEREF _Toc55290964 \h </w:instrText>
+              <w:instrText xml:space="preserve"> PAGEREF _Toc57036878 \h </w:instrText>
             </w:r>
             <w:r>
               <w:rPr>
@@ -375,6 +364,88 @@
                 <w:webHidden/>
               </w:rPr>
               <w:t>3</w:t>
+            </w:r>
+            <w:r>
+              <w:rPr>
+                <w:noProof/>
+                <w:webHidden/>
+              </w:rPr>
+              <w:fldChar w:fldCharType="end"/>
+            </w:r>
+          </w:hyperlink>
+        </w:p>
+        <w:p>
+          <w:pPr>
+            <w:pStyle w:val="TOC1"/>
+            <w:rPr>
+              <w:rFonts w:eastAsiaTheme="minorEastAsia"/>
+              <w:noProof/>
+              <w:lang w:eastAsia="en-GB"/>
+            </w:rPr>
+          </w:pPr>
+          <w:hyperlink w:anchor="_Toc57036879" w:history="1">
+            <w:r>
+              <w:rPr>
+                <w:rStyle w:val="Hyperlink"/>
+                <w:noProof/>
+              </w:rPr>
+              <w:t>2.</w:t>
+            </w:r>
+            <w:r>
+              <w:rPr>
+                <w:rFonts w:eastAsiaTheme="minorEastAsia"/>
+                <w:noProof/>
+                <w:lang w:eastAsia="en-GB"/>
+              </w:rPr>
+              <w:tab/>
+            </w:r>
+            <w:r>
+              <w:rPr>
+                <w:rStyle w:val="Hyperlink"/>
+                <w:noProof/>
+              </w:rPr>
+              <w:t>Project background and purpose</w:t>
+            </w:r>
+            <w:r>
+              <w:rPr>
+                <w:noProof/>
+                <w:webHidden/>
+              </w:rPr>
+              <w:tab/>
+            </w:r>
+            <w:r>
+              <w:rPr>
+                <w:noProof/>
+                <w:webHidden/>
+              </w:rPr>
+              <w:fldChar w:fldCharType="begin"/>
+            </w:r>
+            <w:r>
+              <w:rPr>
+                <w:noProof/>
+                <w:webHidden/>
+              </w:rPr>
+              <w:instrText xml:space="preserve"> PAGEREF _Toc57036879 \h </w:instrText>
+            </w:r>
+            <w:r>
+              <w:rPr>
+                <w:noProof/>
+                <w:webHidden/>
+              </w:rPr>
+            </w:r>
+            <w:r>
+              <w:rPr>
+                <w:noProof/>
+                <w:webHidden/>
+              </w:rPr>
+              <w:fldChar w:fldCharType="separate"/>
+            </w:r>
+            <w:r>
+              <w:rPr>
+                <w:noProof/>
+                <w:webHidden/>
+              </w:rPr>
+              <w:t>4</w:t>
             </w:r>
             <w:r>
               <w:rPr>
@@ -398,13 +469,13 @@
               <w:lang w:eastAsia="en-GB"/>
             </w:rPr>
           </w:pPr>
-          <w:hyperlink w:anchor="_Toc55290965" w:history="1">
+          <w:hyperlink w:anchor="_Toc57036880" w:history="1">
             <w:r>
               <w:rPr>
                 <w:rStyle w:val="Hyperlink"/>
                 <w:noProof/>
               </w:rPr>
-              <w:t>1.2.</w:t>
+              <w:t>2.1.</w:t>
             </w:r>
             <w:r>
               <w:rPr>
@@ -419,7 +490,7 @@
                 <w:rStyle w:val="Hyperlink"/>
                 <w:noProof/>
               </w:rPr>
-              <w:t>Objectives</w:t>
+              <w:t>Background</w:t>
             </w:r>
             <w:r>
               <w:rPr>
@@ -440,7 +511,7 @@
                 <w:noProof/>
                 <w:webHidden/>
               </w:rPr>
-              <w:instrText xml:space="preserve"> PAGEREF _Toc55290965 \h </w:instrText>
+              <w:instrText xml:space="preserve"> PAGEREF _Toc57036880 \h </w:instrText>
             </w:r>
             <w:r>
               <w:rPr>
@@ -460,7 +531,7 @@
                 <w:noProof/>
                 <w:webHidden/>
               </w:rPr>
-              <w:t>3</w:t>
+              <w:t>4</w:t>
             </w:r>
             <w:r>
               <w:rPr>
@@ -484,13 +555,13 @@
               <w:lang w:eastAsia="en-GB"/>
             </w:rPr>
           </w:pPr>
-          <w:hyperlink w:anchor="_Toc55290966" w:history="1">
+          <w:hyperlink w:anchor="_Toc57036881" w:history="1">
             <w:r>
               <w:rPr>
                 <w:rStyle w:val="Hyperlink"/>
                 <w:noProof/>
               </w:rPr>
-              <w:t>1.3.</w:t>
+              <w:t>2.2.</w:t>
             </w:r>
             <w:r>
               <w:rPr>
@@ -505,7 +576,7 @@
                 <w:rStyle w:val="Hyperlink"/>
                 <w:noProof/>
               </w:rPr>
-              <w:t>Scope</w:t>
+              <w:t>Objectives</w:t>
             </w:r>
             <w:r>
               <w:rPr>
@@ -526,7 +597,7 @@
                 <w:noProof/>
                 <w:webHidden/>
               </w:rPr>
-              <w:instrText xml:space="preserve"> PAGEREF _Toc55290966 \h </w:instrText>
+              <w:instrText xml:space="preserve"> PAGEREF _Toc57036881 \h </w:instrText>
             </w:r>
             <w:r>
               <w:rPr>
@@ -570,13 +641,13 @@
               <w:lang w:eastAsia="en-GB"/>
             </w:rPr>
           </w:pPr>
-          <w:hyperlink w:anchor="_Toc55290967" w:history="1">
+          <w:hyperlink w:anchor="_Toc57036882" w:history="1">
             <w:r>
               <w:rPr>
                 <w:rStyle w:val="Hyperlink"/>
                 <w:noProof/>
               </w:rPr>
-              <w:t>1.4.</w:t>
+              <w:t>2.3.</w:t>
             </w:r>
             <w:r>
               <w:rPr>
@@ -591,7 +662,7 @@
                 <w:rStyle w:val="Hyperlink"/>
                 <w:noProof/>
               </w:rPr>
-              <w:t>Deliverables</w:t>
+              <w:t>Scope</w:t>
             </w:r>
             <w:r>
               <w:rPr>
@@ -612,7 +683,7 @@
                 <w:noProof/>
                 <w:webHidden/>
               </w:rPr>
-              <w:instrText xml:space="preserve"> PAGEREF _Toc55290967 \h </w:instrText>
+              <w:instrText xml:space="preserve"> PAGEREF _Toc57036882 \h </w:instrText>
             </w:r>
             <w:r>
               <w:rPr>
@@ -656,13 +727,13 @@
               <w:lang w:eastAsia="en-GB"/>
             </w:rPr>
           </w:pPr>
-          <w:hyperlink w:anchor="_Toc55290968" w:history="1">
+          <w:hyperlink w:anchor="_Toc57036883" w:history="1">
             <w:r>
               <w:rPr>
                 <w:rStyle w:val="Hyperlink"/>
                 <w:noProof/>
               </w:rPr>
-              <w:t>1.5.</w:t>
+              <w:t>2.4.</w:t>
             </w:r>
             <w:r>
               <w:rPr>
@@ -677,7 +748,7 @@
                 <w:rStyle w:val="Hyperlink"/>
                 <w:noProof/>
               </w:rPr>
-              <w:t>Assumptions</w:t>
+              <w:t>Deliverables</w:t>
             </w:r>
             <w:r>
               <w:rPr>
@@ -698,89 +769,7 @@
                 <w:noProof/>
                 <w:webHidden/>
               </w:rPr>
-              <w:instrText xml:space="preserve"> PAGEREF _Toc55290968 \h </w:instrText>
-            </w:r>
-            <w:r>
-              <w:rPr>
-                <w:noProof/>
-                <w:webHidden/>
-              </w:rPr>
-            </w:r>
-            <w:r>
-              <w:rPr>
-                <w:noProof/>
-                <w:webHidden/>
-              </w:rPr>
-              <w:fldChar w:fldCharType="separate"/>
-            </w:r>
-            <w:r>
-              <w:rPr>
-                <w:noProof/>
-                <w:webHidden/>
-              </w:rPr>
-              <w:t>5</w:t>
-            </w:r>
-            <w:r>
-              <w:rPr>
-                <w:noProof/>
-                <w:webHidden/>
-              </w:rPr>
-              <w:fldChar w:fldCharType="end"/>
-            </w:r>
-          </w:hyperlink>
-        </w:p>
-        <w:p>
-          <w:pPr>
-            <w:pStyle w:val="TOC1"/>
-            <w:rPr>
-              <w:rFonts w:eastAsiaTheme="minorEastAsia"/>
-              <w:noProof/>
-              <w:lang w:eastAsia="en-GB"/>
-            </w:rPr>
-          </w:pPr>
-          <w:hyperlink w:anchor="_Toc55290969" w:history="1">
-            <w:r>
-              <w:rPr>
-                <w:rStyle w:val="Hyperlink"/>
-                <w:noProof/>
-              </w:rPr>
-              <w:t>2.</w:t>
-            </w:r>
-            <w:r>
-              <w:rPr>
-                <w:rFonts w:eastAsiaTheme="minorEastAsia"/>
-                <w:noProof/>
-                <w:lang w:eastAsia="en-GB"/>
-              </w:rPr>
-              <w:tab/>
-            </w:r>
-            <w:r>
-              <w:rPr>
-                <w:rStyle w:val="Hyperlink"/>
-                <w:noProof/>
-              </w:rPr>
-              <w:t>Project rationale and operation</w:t>
-            </w:r>
-            <w:r>
-              <w:rPr>
-                <w:noProof/>
-                <w:webHidden/>
-              </w:rPr>
-              <w:tab/>
-            </w:r>
-            <w:r>
-              <w:rPr>
-                <w:noProof/>
-                <w:webHidden/>
-              </w:rPr>
-              <w:fldChar w:fldCharType="begin"/>
-            </w:r>
-            <w:r>
-              <w:rPr>
-                <w:noProof/>
-                <w:webHidden/>
-              </w:rPr>
-              <w:instrText xml:space="preserve"> PAGEREF _Toc55290969 \h </w:instrText>
+              <w:instrText xml:space="preserve"> PAGEREF _Toc57036883 \h </w:instrText>
             </w:r>
             <w:r>
               <w:rPr>
@@ -824,13 +813,13 @@
               <w:lang w:eastAsia="en-GB"/>
             </w:rPr>
           </w:pPr>
-          <w:hyperlink w:anchor="_Toc55290970" w:history="1">
+          <w:hyperlink w:anchor="_Toc57036884" w:history="1">
             <w:r>
               <w:rPr>
                 <w:rStyle w:val="Hyperlink"/>
                 <w:noProof/>
               </w:rPr>
-              <w:t>2.1.</w:t>
+              <w:t>2.5.</w:t>
             </w:r>
             <w:r>
               <w:rPr>
@@ -845,7 +834,7 @@
                 <w:rStyle w:val="Hyperlink"/>
                 <w:noProof/>
               </w:rPr>
-              <w:t>Project benefits</w:t>
+              <w:t>Assumptions</w:t>
             </w:r>
             <w:r>
               <w:rPr>
@@ -866,7 +855,7 @@
                 <w:noProof/>
                 <w:webHidden/>
               </w:rPr>
-              <w:instrText xml:space="preserve"> PAGEREF _Toc55290970 \h </w:instrText>
+              <w:instrText xml:space="preserve"> PAGEREF _Toc57036884 \h </w:instrText>
             </w:r>
             <w:r>
               <w:rPr>
@@ -887,6 +876,88 @@
                 <w:webHidden/>
               </w:rPr>
               <w:t>6</w:t>
+            </w:r>
+            <w:r>
+              <w:rPr>
+                <w:noProof/>
+                <w:webHidden/>
+              </w:rPr>
+              <w:fldChar w:fldCharType="end"/>
+            </w:r>
+          </w:hyperlink>
+        </w:p>
+        <w:p>
+          <w:pPr>
+            <w:pStyle w:val="TOC1"/>
+            <w:rPr>
+              <w:rFonts w:eastAsiaTheme="minorEastAsia"/>
+              <w:noProof/>
+              <w:lang w:eastAsia="en-GB"/>
+            </w:rPr>
+          </w:pPr>
+          <w:hyperlink w:anchor="_Toc57036885" w:history="1">
+            <w:r>
+              <w:rPr>
+                <w:rStyle w:val="Hyperlink"/>
+                <w:noProof/>
+              </w:rPr>
+              <w:t>3.</w:t>
+            </w:r>
+            <w:r>
+              <w:rPr>
+                <w:rFonts w:eastAsiaTheme="minorEastAsia"/>
+                <w:noProof/>
+                <w:lang w:eastAsia="en-GB"/>
+              </w:rPr>
+              <w:tab/>
+            </w:r>
+            <w:r>
+              <w:rPr>
+                <w:rStyle w:val="Hyperlink"/>
+                <w:noProof/>
+              </w:rPr>
+              <w:t>Project rationale and operation</w:t>
+            </w:r>
+            <w:r>
+              <w:rPr>
+                <w:noProof/>
+                <w:webHidden/>
+              </w:rPr>
+              <w:tab/>
+            </w:r>
+            <w:r>
+              <w:rPr>
+                <w:noProof/>
+                <w:webHidden/>
+              </w:rPr>
+              <w:fldChar w:fldCharType="begin"/>
+            </w:r>
+            <w:r>
+              <w:rPr>
+                <w:noProof/>
+                <w:webHidden/>
+              </w:rPr>
+              <w:instrText xml:space="preserve"> PAGEREF _Toc57036885 \h </w:instrText>
+            </w:r>
+            <w:r>
+              <w:rPr>
+                <w:noProof/>
+                <w:webHidden/>
+              </w:rPr>
+            </w:r>
+            <w:r>
+              <w:rPr>
+                <w:noProof/>
+                <w:webHidden/>
+              </w:rPr>
+              <w:fldChar w:fldCharType="separate"/>
+            </w:r>
+            <w:r>
+              <w:rPr>
+                <w:noProof/>
+                <w:webHidden/>
+              </w:rPr>
+              <w:t>7</w:t>
             </w:r>
             <w:r>
               <w:rPr>
@@ -910,13 +981,13 @@
               <w:lang w:eastAsia="en-GB"/>
             </w:rPr>
           </w:pPr>
-          <w:hyperlink w:anchor="_Toc55290971" w:history="1">
+          <w:hyperlink w:anchor="_Toc57036886" w:history="1">
             <w:r>
               <w:rPr>
                 <w:rStyle w:val="Hyperlink"/>
                 <w:noProof/>
               </w:rPr>
-              <w:t>2.2.</w:t>
+              <w:t>3.1.</w:t>
             </w:r>
             <w:r>
               <w:rPr>
@@ -931,7 +1002,7 @@
                 <w:rStyle w:val="Hyperlink"/>
                 <w:noProof/>
               </w:rPr>
-              <w:t>Project operation</w:t>
+              <w:t>Project benefits</w:t>
             </w:r>
             <w:r>
               <w:rPr>
@@ -952,7 +1023,7 @@
                 <w:noProof/>
                 <w:webHidden/>
               </w:rPr>
-              <w:instrText xml:space="preserve"> PAGEREF _Toc55290971 \h </w:instrText>
+              <w:instrText xml:space="preserve"> PAGEREF _Toc57036886 \h </w:instrText>
             </w:r>
             <w:r>
               <w:rPr>
@@ -972,7 +1043,7 @@
                 <w:noProof/>
                 <w:webHidden/>
               </w:rPr>
-              <w:t>6</w:t>
+              <w:t>7</w:t>
             </w:r>
             <w:r>
               <w:rPr>
@@ -996,13 +1067,13 @@
               <w:lang w:eastAsia="en-GB"/>
             </w:rPr>
           </w:pPr>
-          <w:hyperlink w:anchor="_Toc55290972" w:history="1">
+          <w:hyperlink w:anchor="_Toc57036887" w:history="1">
             <w:r>
               <w:rPr>
                 <w:rStyle w:val="Hyperlink"/>
                 <w:noProof/>
               </w:rPr>
-              <w:t>2.3.</w:t>
+              <w:t>3.2.</w:t>
             </w:r>
             <w:r>
               <w:rPr>
@@ -1017,7 +1088,7 @@
                 <w:rStyle w:val="Hyperlink"/>
                 <w:noProof/>
               </w:rPr>
-              <w:t>Options</w:t>
+              <w:t>Project operation</w:t>
             </w:r>
             <w:r>
               <w:rPr>
@@ -1038,7 +1109,7 @@
                 <w:noProof/>
                 <w:webHidden/>
               </w:rPr>
-              <w:instrText xml:space="preserve"> PAGEREF _Toc55290972 \h </w:instrText>
+              <w:instrText xml:space="preserve"> PAGEREF _Toc57036887 \h </w:instrText>
             </w:r>
             <w:r>
               <w:rPr>
@@ -1058,7 +1129,7 @@
                 <w:noProof/>
                 <w:webHidden/>
               </w:rPr>
-              <w:t>6</w:t>
+              <w:t>7</w:t>
             </w:r>
             <w:r>
               <w:rPr>
@@ -1082,13 +1153,13 @@
               <w:lang w:eastAsia="en-GB"/>
             </w:rPr>
           </w:pPr>
-          <w:hyperlink w:anchor="_Toc55290973" w:history="1">
+          <w:hyperlink w:anchor="_Toc57036888" w:history="1">
             <w:r>
               <w:rPr>
                 <w:rStyle w:val="Hyperlink"/>
                 <w:noProof/>
               </w:rPr>
-              <w:t>2.4.</w:t>
+              <w:t>3.3.</w:t>
             </w:r>
             <w:r>
               <w:rPr>
@@ -1103,7 +1174,7 @@
                 <w:rStyle w:val="Hyperlink"/>
                 <w:noProof/>
               </w:rPr>
-              <w:t>Risk analysis</w:t>
+              <w:t>Options</w:t>
             </w:r>
             <w:r>
               <w:rPr>
@@ -1124,7 +1195,7 @@
                 <w:noProof/>
                 <w:webHidden/>
               </w:rPr>
-              <w:instrText xml:space="preserve"> PAGEREF _Toc55290973 \h </w:instrText>
+              <w:instrText xml:space="preserve"> PAGEREF _Toc57036888 \h </w:instrText>
             </w:r>
             <w:r>
               <w:rPr>
@@ -1144,7 +1215,7 @@
                 <w:noProof/>
                 <w:webHidden/>
               </w:rPr>
-              <w:t>8</w:t>
+              <w:t>7</w:t>
             </w:r>
             <w:r>
               <w:rPr>
@@ -1168,13 +1239,13 @@
               <w:lang w:eastAsia="en-GB"/>
             </w:rPr>
           </w:pPr>
-          <w:hyperlink w:anchor="_Toc55290974" w:history="1">
+          <w:hyperlink w:anchor="_Toc57036889" w:history="1">
             <w:r>
               <w:rPr>
                 <w:rStyle w:val="Hyperlink"/>
                 <w:noProof/>
               </w:rPr>
-              <w:t>2.5.</w:t>
+              <w:t>3.4.</w:t>
             </w:r>
             <w:r>
               <w:rPr>
@@ -1189,7 +1260,7 @@
                 <w:rStyle w:val="Hyperlink"/>
                 <w:noProof/>
               </w:rPr>
-              <w:t>Resources required</w:t>
+              <w:t>Risk analysis</w:t>
             </w:r>
             <w:r>
               <w:rPr>
@@ -1210,7 +1281,7 @@
                 <w:noProof/>
                 <w:webHidden/>
               </w:rPr>
-              <w:instrText xml:space="preserve"> PAGEREF _Toc55290974 \h </w:instrText>
+              <w:instrText xml:space="preserve"> PAGEREF _Toc57036889 \h </w:instrText>
             </w:r>
             <w:r>
               <w:rPr>
@@ -1230,89 +1301,7 @@
                 <w:noProof/>
                 <w:webHidden/>
               </w:rPr>
-              <w:t>10</w:t>
-            </w:r>
-            <w:r>
-              <w:rPr>
-                <w:noProof/>
-                <w:webHidden/>
-              </w:rPr>
-              <w:fldChar w:fldCharType="end"/>
-            </w:r>
-          </w:hyperlink>
-        </w:p>
-        <w:p>
-          <w:pPr>
-            <w:pStyle w:val="TOC1"/>
-            <w:rPr>
-              <w:rFonts w:eastAsiaTheme="minorEastAsia"/>
-              <w:noProof/>
-              <w:lang w:eastAsia="en-GB"/>
-            </w:rPr>
-          </w:pPr>
-          <w:hyperlink w:anchor="_Toc55290975" w:history="1">
-            <w:r>
-              <w:rPr>
-                <w:rStyle w:val="Hyperlink"/>
-                <w:noProof/>
-              </w:rPr>
-              <w:t>3.</w:t>
-            </w:r>
-            <w:r>
-              <w:rPr>
-                <w:rFonts w:eastAsiaTheme="minorEastAsia"/>
-                <w:noProof/>
-                <w:lang w:eastAsia="en-GB"/>
-              </w:rPr>
-              <w:tab/>
-            </w:r>
-            <w:r>
-              <w:rPr>
-                <w:rStyle w:val="Hyperlink"/>
-                <w:noProof/>
-              </w:rPr>
-              <w:t>Project methodology and outcomes</w:t>
-            </w:r>
-            <w:r>
-              <w:rPr>
-                <w:noProof/>
-                <w:webHidden/>
-              </w:rPr>
-              <w:tab/>
-            </w:r>
-            <w:r>
-              <w:rPr>
-                <w:noProof/>
-                <w:webHidden/>
-              </w:rPr>
-              <w:fldChar w:fldCharType="begin"/>
-            </w:r>
-            <w:r>
-              <w:rPr>
-                <w:noProof/>
-                <w:webHidden/>
-              </w:rPr>
-              <w:instrText xml:space="preserve"> PAGEREF _Toc55290975 \h </w:instrText>
-            </w:r>
-            <w:r>
-              <w:rPr>
-                <w:noProof/>
-                <w:webHidden/>
-              </w:rPr>
-            </w:r>
-            <w:r>
-              <w:rPr>
-                <w:noProof/>
-                <w:webHidden/>
-              </w:rPr>
-              <w:fldChar w:fldCharType="separate"/>
-            </w:r>
-            <w:r>
-              <w:rPr>
-                <w:noProof/>
-                <w:webHidden/>
-              </w:rPr>
-              <w:t>11</w:t>
+              <w:t>9</w:t>
             </w:r>
             <w:r>
               <w:rPr>
@@ -1336,13 +1325,13 @@
               <w:lang w:eastAsia="en-GB"/>
             </w:rPr>
           </w:pPr>
-          <w:hyperlink w:anchor="_Toc55290976" w:history="1">
+          <w:hyperlink w:anchor="_Toc57036890" w:history="1">
             <w:r>
               <w:rPr>
                 <w:rStyle w:val="Hyperlink"/>
                 <w:noProof/>
               </w:rPr>
-              <w:t>3.1.</w:t>
+              <w:t>3.5.</w:t>
             </w:r>
             <w:r>
               <w:rPr>
@@ -1357,6 +1346,174 @@
                 <w:rStyle w:val="Hyperlink"/>
                 <w:noProof/>
               </w:rPr>
+              <w:t>Resources required</w:t>
+            </w:r>
+            <w:r>
+              <w:rPr>
+                <w:noProof/>
+                <w:webHidden/>
+              </w:rPr>
+              <w:tab/>
+            </w:r>
+            <w:r>
+              <w:rPr>
+                <w:noProof/>
+                <w:webHidden/>
+              </w:rPr>
+              <w:fldChar w:fldCharType="begin"/>
+            </w:r>
+            <w:r>
+              <w:rPr>
+                <w:noProof/>
+                <w:webHidden/>
+              </w:rPr>
+              <w:instrText xml:space="preserve"> PAGEREF _Toc57036890 \h </w:instrText>
+            </w:r>
+            <w:r>
+              <w:rPr>
+                <w:noProof/>
+                <w:webHidden/>
+              </w:rPr>
+            </w:r>
+            <w:r>
+              <w:rPr>
+                <w:noProof/>
+                <w:webHidden/>
+              </w:rPr>
+              <w:fldChar w:fldCharType="separate"/>
+            </w:r>
+            <w:r>
+              <w:rPr>
+                <w:noProof/>
+                <w:webHidden/>
+              </w:rPr>
+              <w:t>11</w:t>
+            </w:r>
+            <w:r>
+              <w:rPr>
+                <w:noProof/>
+                <w:webHidden/>
+              </w:rPr>
+              <w:fldChar w:fldCharType="end"/>
+            </w:r>
+          </w:hyperlink>
+        </w:p>
+        <w:p>
+          <w:pPr>
+            <w:pStyle w:val="TOC1"/>
+            <w:rPr>
+              <w:rFonts w:eastAsiaTheme="minorEastAsia"/>
+              <w:noProof/>
+              <w:lang w:eastAsia="en-GB"/>
+            </w:rPr>
+          </w:pPr>
+          <w:hyperlink w:anchor="_Toc57036891" w:history="1">
+            <w:r>
+              <w:rPr>
+                <w:rStyle w:val="Hyperlink"/>
+                <w:noProof/>
+              </w:rPr>
+              <w:t>4.</w:t>
+            </w:r>
+            <w:r>
+              <w:rPr>
+                <w:rFonts w:eastAsiaTheme="minorEastAsia"/>
+                <w:noProof/>
+                <w:lang w:eastAsia="en-GB"/>
+              </w:rPr>
+              <w:tab/>
+            </w:r>
+            <w:r>
+              <w:rPr>
+                <w:rStyle w:val="Hyperlink"/>
+                <w:noProof/>
+              </w:rPr>
+              <w:t>Project methodology and outcomes</w:t>
+            </w:r>
+            <w:r>
+              <w:rPr>
+                <w:noProof/>
+                <w:webHidden/>
+              </w:rPr>
+              <w:tab/>
+            </w:r>
+            <w:r>
+              <w:rPr>
+                <w:noProof/>
+                <w:webHidden/>
+              </w:rPr>
+              <w:fldChar w:fldCharType="begin"/>
+            </w:r>
+            <w:r>
+              <w:rPr>
+                <w:noProof/>
+                <w:webHidden/>
+              </w:rPr>
+              <w:instrText xml:space="preserve"> PAGEREF _Toc57036891 \h </w:instrText>
+            </w:r>
+            <w:r>
+              <w:rPr>
+                <w:noProof/>
+                <w:webHidden/>
+              </w:rPr>
+            </w:r>
+            <w:r>
+              <w:rPr>
+                <w:noProof/>
+                <w:webHidden/>
+              </w:rPr>
+              <w:fldChar w:fldCharType="separate"/>
+            </w:r>
+            <w:r>
+              <w:rPr>
+                <w:noProof/>
+                <w:webHidden/>
+              </w:rPr>
+              <w:t>12</w:t>
+            </w:r>
+            <w:r>
+              <w:rPr>
+                <w:noProof/>
+                <w:webHidden/>
+              </w:rPr>
+              <w:fldChar w:fldCharType="end"/>
+            </w:r>
+          </w:hyperlink>
+        </w:p>
+        <w:p>
+          <w:pPr>
+            <w:pStyle w:val="TOC2"/>
+            <w:tabs>
+              <w:tab w:val="left" w:pos="880"/>
+              <w:tab w:val="right" w:leader="dot" w:pos="9016"/>
+            </w:tabs>
+            <w:rPr>
+              <w:rFonts w:eastAsiaTheme="minorEastAsia"/>
+              <w:noProof/>
+              <w:lang w:eastAsia="en-GB"/>
+            </w:rPr>
+          </w:pPr>
+          <w:hyperlink w:anchor="_Toc57036892" w:history="1">
+            <w:r>
+              <w:rPr>
+                <w:rStyle w:val="Hyperlink"/>
+                <w:noProof/>
+              </w:rPr>
+              <w:t>4.1.</w:t>
+            </w:r>
+            <w:r>
+              <w:rPr>
+                <w:rFonts w:eastAsiaTheme="minorEastAsia"/>
+                <w:noProof/>
+                <w:lang w:eastAsia="en-GB"/>
+              </w:rPr>
+              <w:tab/>
+            </w:r>
+            <w:r>
+              <w:rPr>
+                <w:rStyle w:val="Hyperlink"/>
+                <w:noProof/>
+              </w:rPr>
               <w:t>Initial project plan</w:t>
             </w:r>
             <w:r>
@@ -1378,7 +1535,7 @@
                 <w:noProof/>
                 <w:webHidden/>
               </w:rPr>
-              <w:instrText xml:space="preserve"> PAGEREF _Toc55290976 \h </w:instrText>
+              <w:instrText xml:space="preserve"> PAGEREF _Toc57036892 \h </w:instrText>
             </w:r>
             <w:r>
               <w:rPr>
@@ -1398,7 +1555,7 @@
                 <w:noProof/>
                 <w:webHidden/>
               </w:rPr>
-              <w:t>11</w:t>
+              <w:t>12</w:t>
             </w:r>
             <w:r>
               <w:rPr>
@@ -1422,13 +1579,13 @@
               <w:lang w:eastAsia="en-GB"/>
             </w:rPr>
           </w:pPr>
-          <w:hyperlink w:anchor="_Toc55290977" w:history="1">
+          <w:hyperlink w:anchor="_Toc57036893" w:history="1">
             <w:r>
               <w:rPr>
                 <w:rStyle w:val="Hyperlink"/>
                 <w:noProof/>
               </w:rPr>
-              <w:t>3.1.1.</w:t>
+              <w:t>4.1.1.</w:t>
             </w:r>
             <w:r>
               <w:rPr>
@@ -1464,7 +1621,7 @@
                 <w:noProof/>
                 <w:webHidden/>
               </w:rPr>
-              <w:instrText xml:space="preserve"> PAGEREF _Toc55290977 \h </w:instrText>
+              <w:instrText xml:space="preserve"> PAGEREF _Toc57036893 \h </w:instrText>
             </w:r>
             <w:r>
               <w:rPr>
@@ -1484,7 +1641,7 @@
                 <w:noProof/>
                 <w:webHidden/>
               </w:rPr>
-              <w:t>11</w:t>
+              <w:t>12</w:t>
             </w:r>
             <w:r>
               <w:rPr>
@@ -1508,13 +1665,13 @@
               <w:lang w:eastAsia="en-GB"/>
             </w:rPr>
           </w:pPr>
-          <w:hyperlink w:anchor="_Toc55290978" w:history="1">
+          <w:hyperlink w:anchor="_Toc57036894" w:history="1">
             <w:r>
               <w:rPr>
                 <w:rStyle w:val="Hyperlink"/>
                 <w:noProof/>
               </w:rPr>
-              <w:t>3.1.2.</w:t>
+              <w:t>4.1.2.</w:t>
             </w:r>
             <w:r>
               <w:rPr>
@@ -1550,7 +1707,7 @@
                 <w:noProof/>
                 <w:webHidden/>
               </w:rPr>
-              <w:instrText xml:space="preserve"> PAGEREF _Toc55290978 \h </w:instrText>
+              <w:instrText xml:space="preserve"> PAGEREF _Toc57036894 \h </w:instrText>
             </w:r>
             <w:r>
               <w:rPr>
@@ -1570,7 +1727,7 @@
                 <w:noProof/>
                 <w:webHidden/>
               </w:rPr>
-              <w:t>12</w:t>
+              <w:t>13</w:t>
             </w:r>
             <w:r>
               <w:rPr>
@@ -1594,13 +1751,13 @@
               <w:lang w:eastAsia="en-GB"/>
             </w:rPr>
           </w:pPr>
-          <w:hyperlink w:anchor="_Toc55290979" w:history="1">
+          <w:hyperlink w:anchor="_Toc57036895" w:history="1">
             <w:r>
               <w:rPr>
                 <w:rStyle w:val="Hyperlink"/>
                 <w:noProof/>
               </w:rPr>
-              <w:t>3.2.</w:t>
+              <w:t>4.2.</w:t>
             </w:r>
             <w:r>
               <w:rPr>
@@ -1636,7 +1793,7 @@
                 <w:noProof/>
                 <w:webHidden/>
               </w:rPr>
-              <w:instrText xml:space="preserve"> PAGEREF _Toc55290979 \h </w:instrText>
+              <w:instrText xml:space="preserve"> PAGEREF _Toc57036895 \h </w:instrText>
             </w:r>
             <w:r>
               <w:rPr>
@@ -1656,7 +1813,7 @@
                 <w:noProof/>
                 <w:webHidden/>
               </w:rPr>
-              <w:t>13</w:t>
+              <w:t>14</w:t>
             </w:r>
             <w:r>
               <w:rPr>
@@ -1680,13 +1837,13 @@
               <w:lang w:eastAsia="en-GB"/>
             </w:rPr>
           </w:pPr>
-          <w:hyperlink w:anchor="_Toc55290980" w:history="1">
+          <w:hyperlink w:anchor="_Toc57036896" w:history="1">
             <w:r>
               <w:rPr>
                 <w:rStyle w:val="Hyperlink"/>
                 <w:noProof/>
               </w:rPr>
-              <w:t>3.3.</w:t>
+              <w:t>4.3.</w:t>
             </w:r>
             <w:r>
               <w:rPr>
@@ -1722,7 +1879,7 @@
                 <w:noProof/>
                 <w:webHidden/>
               </w:rPr>
-              <w:instrText xml:space="preserve"> PAGEREF _Toc55290980 \h </w:instrText>
+              <w:instrText xml:space="preserve"> PAGEREF _Toc57036896 \h </w:instrText>
             </w:r>
             <w:r>
               <w:rPr>
@@ -1742,7 +1899,7 @@
                 <w:noProof/>
                 <w:webHidden/>
               </w:rPr>
-              <w:t>13</w:t>
+              <w:t>14</w:t>
             </w:r>
             <w:r>
               <w:rPr>
@@ -1762,13 +1919,13 @@
               <w:lang w:eastAsia="en-GB"/>
             </w:rPr>
           </w:pPr>
-          <w:hyperlink w:anchor="_Toc55290981" w:history="1">
+          <w:hyperlink w:anchor="_Toc57036897" w:history="1">
             <w:r>
               <w:rPr>
                 <w:rStyle w:val="Hyperlink"/>
                 <w:noProof/>
               </w:rPr>
-              <w:t>4.</w:t>
+              <w:t>5.</w:t>
             </w:r>
             <w:r>
               <w:rPr>
@@ -1804,7 +1961,7 @@
                 <w:noProof/>
                 <w:webHidden/>
               </w:rPr>
-              <w:instrText xml:space="preserve"> PAGEREF _Toc55290981 \h </w:instrText>
+              <w:instrText xml:space="preserve"> PAGEREF _Toc57036897 \h </w:instrText>
             </w:r>
             <w:r>
               <w:rPr>
@@ -1824,7 +1981,7 @@
                 <w:noProof/>
                 <w:webHidden/>
               </w:rPr>
-              <w:t>14</w:t>
+              <w:t>15</w:t>
             </w:r>
             <w:r>
               <w:rPr>
@@ -1847,30 +2004,317 @@
         </w:p>
       </w:sdtContent>
     </w:sdt>
+    <w:p>
+      <w:r>
+        <w:br w:type="page"/>
+      </w:r>
+    </w:p>
+    <w:p>
+      <w:pPr>
+        <w:pStyle w:val="Heading2"/>
+      </w:pPr>
+      <w:bookmarkStart w:id="1" w:name="_Toc57036878"/>
+      <w:r>
+        <w:lastRenderedPageBreak/>
+        <w:t>Revision History</w:t>
+      </w:r>
+      <w:bookmarkEnd w:id="1"/>
+    </w:p>
+    <w:tbl>
+      <w:tblPr>
+        <w:tblStyle w:val="TableGrid"/>
+        <w:tblW w:w="0" w:type="auto"/>
+        <w:tblLook w:val="04A0" w:firstRow="1" w:lastRow="0" w:firstColumn="1" w:lastColumn="0" w:noHBand="0" w:noVBand="1"/>
+      </w:tblPr>
+      <w:tblGrid>
+        <w:gridCol w:w="2254"/>
+        <w:gridCol w:w="2254"/>
+        <w:gridCol w:w="2254"/>
+        <w:gridCol w:w="2254"/>
+      </w:tblGrid>
+      <w:tr>
+        <w:tc>
+          <w:tcPr>
+            <w:tcW w:w="2254" w:type="dxa"/>
+          </w:tcPr>
+          <w:p>
+            <w:pPr>
+              <w:jc w:val="center"/>
+              <w:rPr>
+                <w:b/>
+                <w:bCs/>
+                <w:sz w:val="24"/>
+                <w:szCs w:val="24"/>
+              </w:rPr>
+            </w:pPr>
+            <w:r>
+              <w:rPr>
+                <w:b/>
+                <w:bCs/>
+                <w:sz w:val="24"/>
+                <w:szCs w:val="24"/>
+              </w:rPr>
+              <w:t>Version Number</w:t>
+            </w:r>
+          </w:p>
+        </w:tc>
+        <w:tc>
+          <w:tcPr>
+            <w:tcW w:w="2254" w:type="dxa"/>
+          </w:tcPr>
+          <w:p>
+            <w:pPr>
+              <w:jc w:val="center"/>
+              <w:rPr>
+                <w:b/>
+                <w:bCs/>
+                <w:sz w:val="24"/>
+                <w:szCs w:val="24"/>
+              </w:rPr>
+            </w:pPr>
+            <w:r>
+              <w:rPr>
+                <w:b/>
+                <w:bCs/>
+                <w:sz w:val="24"/>
+                <w:szCs w:val="24"/>
+              </w:rPr>
+              <w:t>Date</w:t>
+            </w:r>
+          </w:p>
+        </w:tc>
+        <w:tc>
+          <w:tcPr>
+            <w:tcW w:w="2254" w:type="dxa"/>
+          </w:tcPr>
+          <w:p>
+            <w:pPr>
+              <w:jc w:val="center"/>
+              <w:rPr>
+                <w:b/>
+                <w:bCs/>
+                <w:sz w:val="24"/>
+                <w:szCs w:val="24"/>
+              </w:rPr>
+            </w:pPr>
+            <w:r>
+              <w:rPr>
+                <w:b/>
+                <w:bCs/>
+                <w:sz w:val="24"/>
+                <w:szCs w:val="24"/>
+              </w:rPr>
+              <w:t>Author</w:t>
+            </w:r>
+          </w:p>
+        </w:tc>
+        <w:tc>
+          <w:tcPr>
+            <w:tcW w:w="2254" w:type="dxa"/>
+          </w:tcPr>
+          <w:p>
+            <w:pPr>
+              <w:jc w:val="center"/>
+              <w:rPr>
+                <w:b/>
+                <w:bCs/>
+                <w:sz w:val="24"/>
+                <w:szCs w:val="24"/>
+              </w:rPr>
+            </w:pPr>
+            <w:r>
+              <w:rPr>
+                <w:b/>
+                <w:bCs/>
+                <w:sz w:val="24"/>
+                <w:szCs w:val="24"/>
+              </w:rPr>
+              <w:t>Comment</w:t>
+            </w:r>
+          </w:p>
+        </w:tc>
+      </w:tr>
+      <w:tr>
+        <w:tc>
+          <w:tcPr>
+            <w:tcW w:w="2254" w:type="dxa"/>
+          </w:tcPr>
+          <w:p>
+            <w:pPr>
+              <w:jc w:val="center"/>
+            </w:pPr>
+            <w:r>
+              <w:t>1.0</w:t>
+            </w:r>
+          </w:p>
+        </w:tc>
+        <w:tc>
+          <w:tcPr>
+            <w:tcW w:w="2254" w:type="dxa"/>
+          </w:tcPr>
+          <w:p>
+            <w:pPr>
+              <w:jc w:val="center"/>
+            </w:pPr>
+            <w:r>
+              <w:t>03</w:t>
+            </w:r>
+            <w:r>
+              <w:t>/11/2020</w:t>
+            </w:r>
+          </w:p>
+        </w:tc>
+        <w:tc>
+          <w:tcPr>
+            <w:tcW w:w="2254" w:type="dxa"/>
+          </w:tcPr>
+          <w:p>
+            <w:pPr>
+              <w:jc w:val="center"/>
+            </w:pPr>
+            <w:r>
+              <w:t>Kai Tindall</w:t>
+            </w:r>
+          </w:p>
+        </w:tc>
+        <w:tc>
+          <w:tcPr>
+            <w:tcW w:w="2254" w:type="dxa"/>
+          </w:tcPr>
+          <w:p>
+            <w:pPr>
+              <w:jc w:val="center"/>
+            </w:pPr>
+            <w:r>
+              <w:t>Initial draft of the document</w:t>
+            </w:r>
+          </w:p>
+        </w:tc>
+      </w:tr>
+      <w:tr>
+        <w:tc>
+          <w:tcPr>
+            <w:tcW w:w="2254" w:type="dxa"/>
+          </w:tcPr>
+          <w:p>
+            <w:pPr>
+              <w:jc w:val="center"/>
+            </w:pPr>
+            <w:r>
+              <w:t>1.1</w:t>
+            </w:r>
+          </w:p>
+        </w:tc>
+        <w:tc>
+          <w:tcPr>
+            <w:tcW w:w="2254" w:type="dxa"/>
+          </w:tcPr>
+          <w:p>
+            <w:pPr>
+              <w:jc w:val="center"/>
+            </w:pPr>
+            <w:r>
+              <w:t>23/11/2020</w:t>
+            </w:r>
+          </w:p>
+        </w:tc>
+        <w:tc>
+          <w:tcPr>
+            <w:tcW w:w="2254" w:type="dxa"/>
+          </w:tcPr>
+          <w:p>
+            <w:pPr>
+              <w:jc w:val="center"/>
+            </w:pPr>
+            <w:r>
+              <w:t>Kai Tindall</w:t>
+            </w:r>
+          </w:p>
+        </w:tc>
+        <w:tc>
+          <w:tcPr>
+            <w:tcW w:w="2254" w:type="dxa"/>
+          </w:tcPr>
+          <w:p>
+            <w:pPr>
+              <w:jc w:val="center"/>
+            </w:pPr>
+            <w:r>
+              <w:t>Added project header and revision history.</w:t>
+            </w:r>
+          </w:p>
+        </w:tc>
+      </w:tr>
+      <w:tr>
+        <w:tc>
+          <w:tcPr>
+            <w:tcW w:w="2254" w:type="dxa"/>
+          </w:tcPr>
+          <w:p>
+            <w:pPr>
+              <w:jc w:val="center"/>
+            </w:pPr>
+          </w:p>
+        </w:tc>
+        <w:tc>
+          <w:tcPr>
+            <w:tcW w:w="2254" w:type="dxa"/>
+          </w:tcPr>
+          <w:p>
+            <w:pPr>
+              <w:jc w:val="center"/>
+            </w:pPr>
+          </w:p>
+        </w:tc>
+        <w:tc>
+          <w:tcPr>
+            <w:tcW w:w="2254" w:type="dxa"/>
+          </w:tcPr>
+          <w:p>
+            <w:pPr>
+              <w:jc w:val="center"/>
+            </w:pPr>
+          </w:p>
+        </w:tc>
+        <w:tc>
+          <w:tcPr>
+            <w:tcW w:w="2254" w:type="dxa"/>
+          </w:tcPr>
+          <w:p>
+            <w:pPr>
+              <w:jc w:val="center"/>
+            </w:pPr>
+          </w:p>
+        </w:tc>
+      </w:tr>
+    </w:tbl>
     <w:p/>
     <w:p>
       <w:pPr>
         <w:pStyle w:val="Heading1"/>
       </w:pPr>
-      <w:bookmarkStart w:id="0" w:name="_Toc55290963"/>
+      <w:bookmarkStart w:id="2" w:name="_Toc57036879"/>
       <w:r>
         <w:lastRenderedPageBreak/>
-        <w:t>Project b</w:t>
+        <w:t>Project</w:t>
+      </w:r>
+      <w:r>
+        <w:t xml:space="preserve"> b</w:t>
       </w:r>
       <w:r>
         <w:t>ackground and purpose</w:t>
       </w:r>
-      <w:bookmarkEnd w:id="0"/>
+      <w:bookmarkEnd w:id="2"/>
     </w:p>
     <w:p>
       <w:pPr>
         <w:pStyle w:val="Heading2"/>
       </w:pPr>
-      <w:bookmarkStart w:id="1" w:name="_Toc55290964"/>
+      <w:bookmarkStart w:id="3" w:name="_Toc57036880"/>
       <w:r>
         <w:t>Background</w:t>
       </w:r>
-      <w:bookmarkEnd w:id="1"/>
+      <w:bookmarkEnd w:id="3"/>
     </w:p>
     <w:p>
       <w:r>
@@ -1886,7 +2330,15 @@
         <w:t xml:space="preserve"> </w:t>
       </w:r>
       <w:r>
-        <w:t>(Maayan, 2020)</w:t>
+        <w:t>(</w:t>
+      </w:r>
+      <w:proofErr w:type="spellStart"/>
+      <w:r>
+        <w:t>Maayan</w:t>
+      </w:r>
+      <w:proofErr w:type="spellEnd"/>
+      <w:r>
+        <w:t>, 2020)</w:t>
       </w:r>
       <w:r>
         <w:t>.</w:t>
@@ -1926,11 +2378,11 @@
       <w:pPr>
         <w:pStyle w:val="Heading2"/>
       </w:pPr>
-      <w:bookmarkStart w:id="2" w:name="_Toc55290965"/>
+      <w:bookmarkStart w:id="4" w:name="_Toc57036881"/>
       <w:r>
         <w:t>Objectives</w:t>
       </w:r>
-      <w:bookmarkEnd w:id="2"/>
+      <w:bookmarkEnd w:id="4"/>
     </w:p>
     <w:p>
       <w:r>
@@ -2262,11 +2714,11 @@
       <w:pPr>
         <w:pStyle w:val="Heading2"/>
       </w:pPr>
-      <w:bookmarkStart w:id="3" w:name="_Toc55290966"/>
+      <w:bookmarkStart w:id="5" w:name="_Toc57036882"/>
       <w:r>
         <w:t>Scope</w:t>
       </w:r>
-      <w:bookmarkEnd w:id="3"/>
+      <w:bookmarkEnd w:id="5"/>
     </w:p>
     <w:p>
       <w:r>
@@ -2321,7 +2773,15 @@
         <w:t>I will be using the Raspberry Pi model 3B for the IoT devices</w:t>
       </w:r>
       <w:r>
-        <w:t xml:space="preserve"> because they are cheaper than the current best model, but also have the resources that would be required, most importantly they come with WiFi built-in which most IoT devices would be.</w:t>
+        <w:t xml:space="preserve"> because they are cheaper than the current best model, but also have the resources that would be required, most importantly they come with </w:t>
+      </w:r>
+      <w:proofErr w:type="spellStart"/>
+      <w:r>
+        <w:t>WiFi</w:t>
+      </w:r>
+      <w:proofErr w:type="spellEnd"/>
+      <w:r>
+        <w:t xml:space="preserve"> built-in which most IoT devices would be.</w:t>
       </w:r>
     </w:p>
     <w:p>
@@ -2331,19 +2791,22 @@
     </w:p>
     <w:p>
       <w:r>
-        <w:t>I will be writing the IoT driver and the command and control server software in C++ because it is very portable and can be compiled almost anywhere, and because it is a fast language, which is important in encryption. I have also chosen C++ over C because I think the slight difference in speed C would provide over C++ is compensated enough in development time with the addition of classes in C++.</w:t>
+        <w:t xml:space="preserve">I will be writing the IoT driver and the command and control server software in C++ because it is very portable and can be compiled almost anywhere, and because it is a fast language, which is important </w:t>
+      </w:r>
+      <w:r>
+        <w:lastRenderedPageBreak/>
+        <w:t>in encryption. I have also chosen C++ over C because I think the slight difference in speed C would provide over C++ is compensated enough in development time with the addition of classes in C++.</w:t>
       </w:r>
     </w:p>
     <w:p>
       <w:pPr>
         <w:pStyle w:val="Heading2"/>
       </w:pPr>
-      <w:bookmarkStart w:id="4" w:name="_Toc55290967"/>
-      <w:r>
-        <w:lastRenderedPageBreak/>
+      <w:bookmarkStart w:id="6" w:name="_Toc57036883"/>
+      <w:r>
         <w:t>Deliverables</w:t>
       </w:r>
-      <w:bookmarkEnd w:id="4"/>
+      <w:bookmarkEnd w:id="6"/>
     </w:p>
     <w:p>
       <w:r>
@@ -2425,11 +2888,11 @@
       <w:pPr>
         <w:pStyle w:val="Heading2"/>
       </w:pPr>
-      <w:bookmarkStart w:id="5" w:name="_Toc55290968"/>
+      <w:bookmarkStart w:id="7" w:name="_Toc57036884"/>
       <w:r>
         <w:t>Assumptions</w:t>
       </w:r>
-      <w:bookmarkEnd w:id="5"/>
+      <w:bookmarkEnd w:id="7"/>
     </w:p>
     <w:p>
       <w:r>
@@ -2443,7 +2906,15 @@
     </w:p>
     <w:p>
       <w:r>
-        <w:t xml:space="preserve">I will be assuming that I will have access to Raspberry Pis and that the global supply of them doesn’t diminish to a point I won’t be able to get a hold of some. </w:t>
+        <w:t xml:space="preserve">I will be assuming that I will have access to Raspberry </w:t>
+      </w:r>
+      <w:proofErr w:type="spellStart"/>
+      <w:r>
+        <w:t>Pis</w:t>
+      </w:r>
+      <w:proofErr w:type="spellEnd"/>
+      <w:r>
+        <w:t xml:space="preserve"> and that the global supply of them doesn’t diminish to a point I won’t be able to get a hold of some. </w:t>
       </w:r>
     </w:p>
     <w:p/>
@@ -2453,7 +2924,7 @@
       <w:pPr>
         <w:pStyle w:val="Heading1"/>
       </w:pPr>
-      <w:bookmarkStart w:id="6" w:name="_Toc55290969"/>
+      <w:bookmarkStart w:id="8" w:name="_Toc57036885"/>
       <w:r>
         <w:lastRenderedPageBreak/>
         <w:t>Project</w:t>
@@ -2464,20 +2935,20 @@
       <w:r>
         <w:t xml:space="preserve"> and operation</w:t>
       </w:r>
-      <w:bookmarkEnd w:id="6"/>
+      <w:bookmarkEnd w:id="8"/>
     </w:p>
     <w:p>
       <w:pPr>
         <w:pStyle w:val="Heading2"/>
       </w:pPr>
-      <w:bookmarkStart w:id="7" w:name="_Toc55290970"/>
+      <w:bookmarkStart w:id="9" w:name="_Toc57036886"/>
       <w:r>
         <w:t xml:space="preserve">Project </w:t>
       </w:r>
       <w:r>
         <w:t>benefits</w:t>
       </w:r>
-      <w:bookmarkEnd w:id="7"/>
+      <w:bookmarkEnd w:id="9"/>
     </w:p>
     <w:p/>
     <w:tbl>
@@ -2680,11 +3151,11 @@
       <w:pPr>
         <w:pStyle w:val="Heading2"/>
       </w:pPr>
-      <w:bookmarkStart w:id="8" w:name="_Toc55290971"/>
+      <w:bookmarkStart w:id="10" w:name="_Toc57036887"/>
       <w:r>
         <w:t>Project operation</w:t>
       </w:r>
-      <w:bookmarkEnd w:id="8"/>
+      <w:bookmarkEnd w:id="10"/>
     </w:p>
     <w:p>
       <w:r>
@@ -2708,7 +3179,15 @@
     </w:p>
     <w:p>
       <w:r>
-        <w:t>Source control is very important because it means that if my code ever breaks, I always have a previous working version to fall back on. With remote backing up too with a service like GitHub, it means that even if I lose everything on my personal device I still have a copy in the cloud.</w:t>
+        <w:t xml:space="preserve">Source control is very important because it means that if my code ever breaks, I always have a previous working version to fall back on. With remote backing up too with a service like GitHub, it means that even if I lose everything on my personal </w:t>
+      </w:r>
+      <w:proofErr w:type="gramStart"/>
+      <w:r>
+        <w:t>device</w:t>
+      </w:r>
+      <w:proofErr w:type="gramEnd"/>
+      <w:r>
+        <w:t xml:space="preserve"> I still have a copy in the cloud.</w:t>
       </w:r>
     </w:p>
     <w:p/>
@@ -2716,11 +3195,11 @@
       <w:pPr>
         <w:pStyle w:val="Heading2"/>
       </w:pPr>
-      <w:bookmarkStart w:id="9" w:name="_Toc55290972"/>
+      <w:bookmarkStart w:id="11" w:name="_Toc57036888"/>
       <w:r>
         <w:t>Options</w:t>
       </w:r>
-      <w:bookmarkEnd w:id="9"/>
+      <w:bookmarkEnd w:id="11"/>
     </w:p>
     <w:p>
       <w:r>
@@ -2750,12 +3229,8 @@
     <w:p>
       <w:pPr>
         <w:sectPr>
-          <w:headerReference w:type="even" r:id="rId8"/>
-          <w:headerReference w:type="default" r:id="rId9"/>
-          <w:footerReference w:type="even" r:id="rId10"/>
-          <w:footerReference w:type="default" r:id="rId11"/>
-          <w:headerReference w:type="first" r:id="rId12"/>
-          <w:footerReference w:type="first" r:id="rId13"/>
+          <w:headerReference w:type="default" r:id="rId8"/>
+          <w:footerReference w:type="default" r:id="rId9"/>
           <w:pgSz w:w="11906" w:h="16838"/>
           <w:pgMar w:top="1440" w:right="1440" w:bottom="1440" w:left="1440" w:header="708" w:footer="708" w:gutter="0"/>
           <w:cols w:space="708"/>
@@ -2768,11 +3243,11 @@
       <w:pPr>
         <w:pStyle w:val="Heading2"/>
       </w:pPr>
-      <w:bookmarkStart w:id="10" w:name="_Toc55290973"/>
+      <w:bookmarkStart w:id="12" w:name="_Toc57036889"/>
       <w:r>
         <w:t>Risk analysis</w:t>
       </w:r>
-      <w:bookmarkEnd w:id="10"/>
+      <w:bookmarkEnd w:id="12"/>
     </w:p>
     <w:tbl>
       <w:tblPr>
@@ -3139,11 +3614,11 @@
           </w:tcPr>
           <w:p>
             <w:r>
-              <w:t xml:space="preserve">Make sure I’m always working to a Kanban task that has connections to a requirement. Secondly, my weekly meeting with my project supervisor will give a </w:t>
+              <w:t xml:space="preserve">Make sure I’m always working to a Kanban task that has connections to a requirement. Secondly, my weekly meeting with my project </w:t>
             </w:r>
             <w:r>
               <w:lastRenderedPageBreak/>
-              <w:t>second pair of eyes to make sure I’m keeping within scope.</w:t>
+              <w:t>supervisor will give a second pair of eyes to make sure I’m keeping within scope.</w:t>
             </w:r>
           </w:p>
         </w:tc>
@@ -3242,11 +3717,11 @@
       <w:pPr>
         <w:pStyle w:val="Heading2"/>
       </w:pPr>
-      <w:bookmarkStart w:id="11" w:name="_Toc55290974"/>
+      <w:bookmarkStart w:id="13" w:name="_Toc57036890"/>
       <w:r>
         <w:t>Resources required</w:t>
       </w:r>
-      <w:bookmarkEnd w:id="11"/>
+      <w:bookmarkEnd w:id="13"/>
     </w:p>
     <w:p>
       <w:r>
@@ -3262,22 +3737,22 @@
       <w:pPr>
         <w:pStyle w:val="Heading1"/>
       </w:pPr>
-      <w:bookmarkStart w:id="12" w:name="_Toc55290975"/>
+      <w:bookmarkStart w:id="14" w:name="_Toc57036891"/>
       <w:r>
         <w:lastRenderedPageBreak/>
         <w:t>Project methodology and outcomes</w:t>
       </w:r>
-      <w:bookmarkEnd w:id="12"/>
+      <w:bookmarkEnd w:id="14"/>
     </w:p>
     <w:p>
       <w:pPr>
         <w:pStyle w:val="Heading2"/>
       </w:pPr>
-      <w:bookmarkStart w:id="13" w:name="_Toc55290976"/>
+      <w:bookmarkStart w:id="15" w:name="_Toc57036892"/>
       <w:r>
         <w:t>Initial project plan</w:t>
       </w:r>
-      <w:bookmarkEnd w:id="13"/>
+      <w:bookmarkEnd w:id="15"/>
     </w:p>
     <w:p>
       <w:pPr>
@@ -3287,11 +3762,11 @@
           <w:numId w:val="1"/>
         </w:numPr>
       </w:pPr>
-      <w:bookmarkStart w:id="14" w:name="_Toc55290977"/>
+      <w:bookmarkStart w:id="16" w:name="_Toc57036893"/>
       <w:r>
         <w:t>Tasks and milestones</w:t>
       </w:r>
-      <w:bookmarkEnd w:id="14"/>
+      <w:bookmarkEnd w:id="16"/>
     </w:p>
     <w:tbl>
       <w:tblPr>
@@ -3485,7 +3960,15 @@
               <w:t>Write t</w:t>
             </w:r>
             <w:r>
-              <w:t>he software that will run on the Raspberry Pis that will allow them to communicate with the command and control server.</w:t>
+              <w:t xml:space="preserve">he software that will run on the Raspberry </w:t>
+            </w:r>
+            <w:proofErr w:type="spellStart"/>
+            <w:r>
+              <w:t>Pis</w:t>
+            </w:r>
+            <w:proofErr w:type="spellEnd"/>
+            <w:r>
+              <w:t xml:space="preserve"> that will allow them to communicate with the command and control server.</w:t>
             </w:r>
           </w:p>
         </w:tc>
@@ -3785,14 +4268,14 @@
           <w:numId w:val="1"/>
         </w:numPr>
       </w:pPr>
-      <w:bookmarkStart w:id="15" w:name="_Toc55290978"/>
+      <w:bookmarkStart w:id="17" w:name="_Toc57036894"/>
       <w:r>
         <w:t xml:space="preserve">Schedule </w:t>
       </w:r>
       <w:r>
         <w:t>Gantt chart</w:t>
       </w:r>
-      <w:bookmarkEnd w:id="15"/>
+      <w:bookmarkEnd w:id="17"/>
     </w:p>
     <w:p>
       <w:r>
@@ -3815,7 +4298,7 @@
                     <pic:cNvPicPr/>
                   </pic:nvPicPr>
                   <pic:blipFill>
-                    <a:blip r:embed="rId14"/>
+                    <a:blip r:embed="rId10"/>
                     <a:stretch>
                       <a:fillRect/>
                     </a:stretch>
@@ -3856,15 +4339,23 @@
       <w:pPr>
         <w:pStyle w:val="Heading2"/>
       </w:pPr>
-      <w:bookmarkStart w:id="16" w:name="_Toc55290979"/>
+      <w:bookmarkStart w:id="18" w:name="_Toc57036895"/>
       <w:r>
         <w:t>Project control</w:t>
       </w:r>
-      <w:bookmarkEnd w:id="16"/>
-    </w:p>
-    <w:p>
-      <w:r>
-        <w:t xml:space="preserve">Because I’m using an agile methodology, I will be implementing this by using GitHub projects. GitHub projects allows users to create project boards on your git repositories, I will be utilising this to create a Kanban board for each development sprint. My sprints will be 1 week long, so this should mean that for a task that might take three weeks there will be three sprints. </w:t>
+      <w:bookmarkEnd w:id="18"/>
+    </w:p>
+    <w:p>
+      <w:r>
+        <w:t xml:space="preserve">Because I’m using an agile methodology, I will be implementing this by using GitHub projects. GitHub projects allows users to create project boards on your git repositories, I will be utilising this to create a Kanban board for each development sprint. My sprints will be 1 </w:t>
+      </w:r>
+      <w:proofErr w:type="gramStart"/>
+      <w:r>
+        <w:t>week long</w:t>
+      </w:r>
+      <w:proofErr w:type="gramEnd"/>
+      <w:r>
+        <w:t xml:space="preserve">, so this should mean that for a task that might take three weeks there will be three sprints. </w:t>
       </w:r>
     </w:p>
     <w:p>
@@ -3889,11 +4380,11 @@
       <w:pPr>
         <w:pStyle w:val="Heading2"/>
       </w:pPr>
-      <w:bookmarkStart w:id="17" w:name="_Toc55290980"/>
+      <w:bookmarkStart w:id="19" w:name="_Toc57036896"/>
       <w:r>
         <w:t>Project evaluation</w:t>
       </w:r>
-      <w:bookmarkEnd w:id="17"/>
+      <w:bookmarkEnd w:id="19"/>
     </w:p>
     <w:p>
       <w:r>
@@ -3919,16 +4410,21 @@
       <w:pPr>
         <w:pStyle w:val="Heading1"/>
       </w:pPr>
-      <w:bookmarkStart w:id="18" w:name="_Toc55290981"/>
+      <w:bookmarkStart w:id="20" w:name="_Toc57036897"/>
       <w:r>
         <w:lastRenderedPageBreak/>
         <w:t>References</w:t>
       </w:r>
-      <w:bookmarkEnd w:id="18"/>
-    </w:p>
-    <w:p>
-      <w:r>
-        <w:t>Maayan, G.D., 2020. The IoT Rundown For 2020: Stats, Risks, and Solutions - [WWW Document]. Security Today. URL https://securitytoday.com/articles/2020/01/13/the-iot-rundown-for-2020.aspx (accessed 11.3.20).</w:t>
+      <w:bookmarkEnd w:id="20"/>
+    </w:p>
+    <w:p>
+      <w:proofErr w:type="spellStart"/>
+      <w:r>
+        <w:t>Maayan</w:t>
+      </w:r>
+      <w:proofErr w:type="spellEnd"/>
+      <w:r>
+        <w:t>, G.D., 2020. The IoT Rundown For 2020: Stats, Risks, and Solutions - [WWW Document]. Security Today. URL https://securitytoday.com/articles/2020/01/13/the-iot-rundown-for-2020.aspx (accessed 11.3.20).</w:t>
       </w:r>
     </w:p>
     <w:p/>
@@ -3968,16 +4464,6 @@
 </file>
 
 <file path=word/footer1.xml><?xml version="1.0" encoding="utf-8"?>
-<w:ftr xmlns:wpc="http://schemas.microsoft.com/office/word/2010/wordprocessingCanvas" xmlns:cx="http://schemas.microsoft.com/office/drawing/2014/chartex" xmlns:cx1="http://schemas.microsoft.com/office/drawing/2015/9/8/chartex" xmlns:cx2="http://schemas.microsoft.com/office/drawing/2015/10/21/chartex" xmlns:cx3="http://schemas.microsoft.com/office/drawing/2016/5/9/chartex" xmlns:cx4="http://schemas.microsoft.com/office/drawing/2016/5/10/chartex" xmlns:cx5="http://schemas.microsoft.com/office/drawing/2016/5/11/chartex" xmlns:cx6="http://schemas.microsoft.com/office/drawing/2016/5/12/chartex" xmlns:cx7="http://schemas.microsoft.com/office/drawing/2016/5/13/chartex" xmlns:cx8="http://schemas.microsoft.com/office/drawing/2016/5/14/chartex" xmlns:mc="http://schemas.openxmlformats.org/markup-compatibility/2006" xmlns:aink="http://schemas.microsoft.com/office/drawing/2016/ink" xmlns:am3d="http://schemas.microsoft.com/office/drawing/2017/model3d" xmlns:o="urn:schemas-microsoft-com:office:office" xmlns:r="http://schemas.openxmlformats.org/officeDocument/2006/relationships" xmlns:m="http://schemas.openxmlformats.org/officeDocument/2006/math" xmlns:v="urn:schemas-microsoft-com:vml" xmlns:wp14="http://schemas.microsoft.com/office/word/2010/wordprocessingDrawing" xmlns:wp="http://schemas.openxmlformats.org/drawingml/2006/wordprocessingDrawing" xmlns:w10="urn:schemas-microsoft-com:office:word" xmlns:w="http://schemas.openxmlformats.org/wordprocessingml/2006/main" xmlns:w14="http://schemas.microsoft.com/office/word/2010/wordml" xmlns:w15="http://schemas.microsoft.com/office/word/2012/wordml" xmlns:w16cex="http://schemas.microsoft.com/office/word/2018/wordml/cex" xmlns:w16cid="http://schemas.microsoft.com/office/word/2016/wordml/cid" xmlns:w16="http://schemas.microsoft.com/office/word/2018/wordml" xmlns:w16se="http://schemas.microsoft.com/office/word/2015/wordml/symex" xmlns:wpg="http://schemas.microsoft.com/office/word/2010/wordprocessingGroup" xmlns:wpi="http://schemas.microsoft.com/office/word/2010/wordprocessingInk" xmlns:wne="http://schemas.microsoft.com/office/word/2006/wordml" xmlns:wps="http://schemas.microsoft.com/office/word/2010/wordprocessingShape" mc:Ignorable="w14 w15 w16se w16cid w16 w16cex wp14">
-  <w:p>
-    <w:pPr>
-      <w:pStyle w:val="Footer"/>
-    </w:pPr>
-  </w:p>
-</w:ftr>
-</file>
-
-<file path=word/footer2.xml><?xml version="1.0" encoding="utf-8"?>
 <w:ftr xmlns:wpc="http://schemas.microsoft.com/office/word/2010/wordprocessingCanvas" xmlns:cx="http://schemas.microsoft.com/office/drawing/2014/chartex" xmlns:cx1="http://schemas.microsoft.com/office/drawing/2015/9/8/chartex" xmlns:cx2="http://schemas.microsoft.com/office/drawing/2015/10/21/chartex" xmlns:cx3="http://schemas.microsoft.com/office/drawing/2016/5/9/chartex" xmlns:cx4="http://schemas.microsoft.com/office/drawing/2016/5/10/chartex" xmlns:cx5="http://schemas.microsoft.com/office/drawing/2016/5/11/chartex" xmlns:cx6="http://schemas.microsoft.com/office/drawing/2016/5/12/chartex" xmlns:cx7="http://schemas.microsoft.com/office/drawing/2016/5/13/chartex" xmlns:cx8="http://schemas.microsoft.com/office/drawing/2016/5/14/chartex" xmlns:mc="http://schemas.openxmlformats.org/markup-compatibility/2006" xmlns:aink="http://schemas.microsoft.com/office/drawing/2016/ink" xmlns:am3d="http://schemas.microsoft.com/office/drawing/2017/model3d" xmlns:o="urn:schemas-microsoft-com:office:office" xmlns:r="http://schemas.openxmlformats.org/officeDocument/2006/relationships" xmlns:m="http://schemas.openxmlformats.org/officeDocument/2006/math" xmlns:v="urn:schemas-microsoft-com:vml" xmlns:wp14="http://schemas.microsoft.com/office/word/2010/wordprocessingDrawing" xmlns:wp="http://schemas.openxmlformats.org/drawingml/2006/wordprocessingDrawing" xmlns:w10="urn:schemas-microsoft-com:office:word" xmlns:w="http://schemas.openxmlformats.org/wordprocessingml/2006/main" xmlns:w14="http://schemas.microsoft.com/office/word/2010/wordml" xmlns:w15="http://schemas.microsoft.com/office/word/2012/wordml" xmlns:w16cex="http://schemas.microsoft.com/office/word/2018/wordml/cex" xmlns:w16cid="http://schemas.microsoft.com/office/word/2016/wordml/cid" xmlns:w16="http://schemas.microsoft.com/office/word/2018/wordml" xmlns:w16se="http://schemas.microsoft.com/office/word/2015/wordml/symex" xmlns:wpg="http://schemas.microsoft.com/office/word/2010/wordprocessingGroup" xmlns:wpi="http://schemas.microsoft.com/office/word/2010/wordprocessingInk" xmlns:wne="http://schemas.microsoft.com/office/word/2006/wordml" xmlns:wps="http://schemas.microsoft.com/office/word/2010/wordprocessingShape" mc:Ignorable="w14 w15 w16se w16cid w16 w16cex wp14">
   <w:p>
     <w:pPr>
@@ -4015,16 +4501,6 @@
 </w:ftr>
 </file>
 
-<file path=word/footer3.xml><?xml version="1.0" encoding="utf-8"?>
-<w:ftr xmlns:wpc="http://schemas.microsoft.com/office/word/2010/wordprocessingCanvas" xmlns:cx="http://schemas.microsoft.com/office/drawing/2014/chartex" xmlns:cx1="http://schemas.microsoft.com/office/drawing/2015/9/8/chartex" xmlns:cx2="http://schemas.microsoft.com/office/drawing/2015/10/21/chartex" xmlns:cx3="http://schemas.microsoft.com/office/drawing/2016/5/9/chartex" xmlns:cx4="http://schemas.microsoft.com/office/drawing/2016/5/10/chartex" xmlns:cx5="http://schemas.microsoft.com/office/drawing/2016/5/11/chartex" xmlns:cx6="http://schemas.microsoft.com/office/drawing/2016/5/12/chartex" xmlns:cx7="http://schemas.microsoft.com/office/drawing/2016/5/13/chartex" xmlns:cx8="http://schemas.microsoft.com/office/drawing/2016/5/14/chartex" xmlns:mc="http://schemas.openxmlformats.org/markup-compatibility/2006" xmlns:aink="http://schemas.microsoft.com/office/drawing/2016/ink" xmlns:am3d="http://schemas.microsoft.com/office/drawing/2017/model3d" xmlns:o="urn:schemas-microsoft-com:office:office" xmlns:r="http://schemas.openxmlformats.org/officeDocument/2006/relationships" xmlns:m="http://schemas.openxmlformats.org/officeDocument/2006/math" xmlns:v="urn:schemas-microsoft-com:vml" xmlns:wp14="http://schemas.microsoft.com/office/word/2010/wordprocessingDrawing" xmlns:wp="http://schemas.openxmlformats.org/drawingml/2006/wordprocessingDrawing" xmlns:w10="urn:schemas-microsoft-com:office:word" xmlns:w="http://schemas.openxmlformats.org/wordprocessingml/2006/main" xmlns:w14="http://schemas.microsoft.com/office/word/2010/wordml" xmlns:w15="http://schemas.microsoft.com/office/word/2012/wordml" xmlns:w16cex="http://schemas.microsoft.com/office/word/2018/wordml/cex" xmlns:w16cid="http://schemas.microsoft.com/office/word/2016/wordml/cid" xmlns:w16="http://schemas.microsoft.com/office/word/2018/wordml" xmlns:w16se="http://schemas.microsoft.com/office/word/2015/wordml/symex" xmlns:wpg="http://schemas.microsoft.com/office/word/2010/wordprocessingGroup" xmlns:wpi="http://schemas.microsoft.com/office/word/2010/wordprocessingInk" xmlns:wne="http://schemas.microsoft.com/office/word/2006/wordml" xmlns:wps="http://schemas.microsoft.com/office/word/2010/wordprocessingShape" mc:Ignorable="w14 w15 w16se w16cid w16 w16cex wp14">
-  <w:p>
-    <w:pPr>
-      <w:pStyle w:val="Footer"/>
-    </w:pPr>
-  </w:p>
-</w:ftr>
-</file>
-
 <file path=word/footnotes.xml><?xml version="1.0" encoding="utf-8"?>
 <w:footnotes xmlns:wpc="http://schemas.microsoft.com/office/word/2010/wordprocessingCanvas" xmlns:cx="http://schemas.microsoft.com/office/drawing/2014/chartex" xmlns:cx1="http://schemas.microsoft.com/office/drawing/2015/9/8/chartex" xmlns:cx2="http://schemas.microsoft.com/office/drawing/2015/10/21/chartex" xmlns:cx3="http://schemas.microsoft.com/office/drawing/2016/5/9/chartex" xmlns:cx4="http://schemas.microsoft.com/office/drawing/2016/5/10/chartex" xmlns:cx5="http://schemas.microsoft.com/office/drawing/2016/5/11/chartex" xmlns:cx6="http://schemas.microsoft.com/office/drawing/2016/5/12/chartex" xmlns:cx7="http://schemas.microsoft.com/office/drawing/2016/5/13/chartex" xmlns:cx8="http://schemas.microsoft.com/office/drawing/2016/5/14/chartex" xmlns:mc="http://schemas.openxmlformats.org/markup-compatibility/2006" xmlns:aink="http://schemas.microsoft.com/office/drawing/2016/ink" xmlns:am3d="http://schemas.microsoft.com/office/drawing/2017/model3d" xmlns:o="urn:schemas-microsoft-com:office:office" xmlns:r="http://schemas.openxmlformats.org/officeDocument/2006/relationships" xmlns:m="http://schemas.openxmlformats.org/officeDocument/2006/math" xmlns:v="urn:schemas-microsoft-com:vml" xmlns:wp14="http://schemas.microsoft.com/office/word/2010/wordprocessingDrawing" xmlns:wp="http://schemas.openxmlformats.org/drawingml/2006/wordprocessingDrawing" xmlns:w10="urn:schemas-microsoft-com:office:word" xmlns:w="http://schemas.openxmlformats.org/wordprocessingml/2006/main" xmlns:w14="http://schemas.microsoft.com/office/word/2010/wordml" xmlns:w15="http://schemas.microsoft.com/office/word/2012/wordml" xmlns:w16cex="http://schemas.microsoft.com/office/word/2018/wordml/cex" xmlns:w16cid="http://schemas.microsoft.com/office/word/2016/wordml/cid" xmlns:w16="http://schemas.microsoft.com/office/word/2018/wordml" xmlns:w16se="http://schemas.microsoft.com/office/word/2015/wordml/symex" xmlns:wpg="http://schemas.microsoft.com/office/word/2010/wordprocessingGroup" xmlns:wpi="http://schemas.microsoft.com/office/word/2010/wordprocessingInk" xmlns:wne="http://schemas.microsoft.com/office/word/2006/wordml" xmlns:wps="http://schemas.microsoft.com/office/word/2010/wordprocessingShape" mc:Ignorable="w14 w15 w16se w16cid w16 w16cex wp14">
   <w:footnote w:type="separator" w:id="-1">
@@ -4052,30 +4528,127 @@
 
 <file path=word/header1.xml><?xml version="1.0" encoding="utf-8"?>
 <w:hdr xmlns:wpc="http://schemas.microsoft.com/office/word/2010/wordprocessingCanvas" xmlns:cx="http://schemas.microsoft.com/office/drawing/2014/chartex" xmlns:cx1="http://schemas.microsoft.com/office/drawing/2015/9/8/chartex" xmlns:cx2="http://schemas.microsoft.com/office/drawing/2015/10/21/chartex" xmlns:cx3="http://schemas.microsoft.com/office/drawing/2016/5/9/chartex" xmlns:cx4="http://schemas.microsoft.com/office/drawing/2016/5/10/chartex" xmlns:cx5="http://schemas.microsoft.com/office/drawing/2016/5/11/chartex" xmlns:cx6="http://schemas.microsoft.com/office/drawing/2016/5/12/chartex" xmlns:cx7="http://schemas.microsoft.com/office/drawing/2016/5/13/chartex" xmlns:cx8="http://schemas.microsoft.com/office/drawing/2016/5/14/chartex" xmlns:mc="http://schemas.openxmlformats.org/markup-compatibility/2006" xmlns:aink="http://schemas.microsoft.com/office/drawing/2016/ink" xmlns:am3d="http://schemas.microsoft.com/office/drawing/2017/model3d" xmlns:o="urn:schemas-microsoft-com:office:office" xmlns:r="http://schemas.openxmlformats.org/officeDocument/2006/relationships" xmlns:m="http://schemas.openxmlformats.org/officeDocument/2006/math" xmlns:v="urn:schemas-microsoft-com:vml" xmlns:wp14="http://schemas.microsoft.com/office/word/2010/wordprocessingDrawing" xmlns:wp="http://schemas.openxmlformats.org/drawingml/2006/wordprocessingDrawing" xmlns:w10="urn:schemas-microsoft-com:office:word" xmlns:w="http://schemas.openxmlformats.org/wordprocessingml/2006/main" xmlns:w14="http://schemas.microsoft.com/office/word/2010/wordml" xmlns:w15="http://schemas.microsoft.com/office/word/2012/wordml" xmlns:w16cex="http://schemas.microsoft.com/office/word/2018/wordml/cex" xmlns:w16cid="http://schemas.microsoft.com/office/word/2016/wordml/cid" xmlns:w16="http://schemas.microsoft.com/office/word/2018/wordml" xmlns:w16se="http://schemas.microsoft.com/office/word/2015/wordml/symex" xmlns:wpg="http://schemas.microsoft.com/office/word/2010/wordprocessingGroup" xmlns:wpi="http://schemas.microsoft.com/office/word/2010/wordprocessingInk" xmlns:wne="http://schemas.microsoft.com/office/word/2006/wordml" xmlns:wps="http://schemas.microsoft.com/office/word/2010/wordprocessingShape" mc:Ignorable="w14 w15 w16se w16cid w16 w16cex wp14">
-  <w:p>
-    <w:pPr>
-      <w:pStyle w:val="Header"/>
-    </w:pPr>
-  </w:p>
-</w:hdr>
-</file>
-
-<file path=word/header2.xml><?xml version="1.0" encoding="utf-8"?>
-<w:hdr xmlns:wpc="http://schemas.microsoft.com/office/word/2010/wordprocessingCanvas" xmlns:cx="http://schemas.microsoft.com/office/drawing/2014/chartex" xmlns:cx1="http://schemas.microsoft.com/office/drawing/2015/9/8/chartex" xmlns:cx2="http://schemas.microsoft.com/office/drawing/2015/10/21/chartex" xmlns:cx3="http://schemas.microsoft.com/office/drawing/2016/5/9/chartex" xmlns:cx4="http://schemas.microsoft.com/office/drawing/2016/5/10/chartex" xmlns:cx5="http://schemas.microsoft.com/office/drawing/2016/5/11/chartex" xmlns:cx6="http://schemas.microsoft.com/office/drawing/2016/5/12/chartex" xmlns:cx7="http://schemas.microsoft.com/office/drawing/2016/5/13/chartex" xmlns:cx8="http://schemas.microsoft.com/office/drawing/2016/5/14/chartex" xmlns:mc="http://schemas.openxmlformats.org/markup-compatibility/2006" xmlns:aink="http://schemas.microsoft.com/office/drawing/2016/ink" xmlns:am3d="http://schemas.microsoft.com/office/drawing/2017/model3d" xmlns:o="urn:schemas-microsoft-com:office:office" xmlns:r="http://schemas.openxmlformats.org/officeDocument/2006/relationships" xmlns:m="http://schemas.openxmlformats.org/officeDocument/2006/math" xmlns:v="urn:schemas-microsoft-com:vml" xmlns:wp14="http://schemas.microsoft.com/office/word/2010/wordprocessingDrawing" xmlns:wp="http://schemas.openxmlformats.org/drawingml/2006/wordprocessingDrawing" xmlns:w10="urn:schemas-microsoft-com:office:word" xmlns:w="http://schemas.openxmlformats.org/wordprocessingml/2006/main" xmlns:w14="http://schemas.microsoft.com/office/word/2010/wordml" xmlns:w15="http://schemas.microsoft.com/office/word/2012/wordml" xmlns:w16cex="http://schemas.microsoft.com/office/word/2018/wordml/cex" xmlns:w16cid="http://schemas.microsoft.com/office/word/2016/wordml/cid" xmlns:w16="http://schemas.microsoft.com/office/word/2018/wordml" xmlns:w16se="http://schemas.microsoft.com/office/word/2015/wordml/symex" xmlns:wpg="http://schemas.microsoft.com/office/word/2010/wordprocessingGroup" xmlns:wpi="http://schemas.microsoft.com/office/word/2010/wordprocessingInk" xmlns:wne="http://schemas.microsoft.com/office/word/2006/wordml" xmlns:wps="http://schemas.microsoft.com/office/word/2010/wordprocessingShape" mc:Ignorable="w14 w15 w16se w16cid w16 w16cex wp14">
-  <w:p>
-    <w:pPr>
-      <w:pStyle w:val="Header"/>
-    </w:pPr>
-    <w:r>
-      <w:tab/>
-      <w:t>Project Initiation Document</w:t>
-    </w:r>
-  </w:p>
-</w:hdr>
-</file>
-
-<file path=word/header3.xml><?xml version="1.0" encoding="utf-8"?>
-<w:hdr xmlns:wpc="http://schemas.microsoft.com/office/word/2010/wordprocessingCanvas" xmlns:cx="http://schemas.microsoft.com/office/drawing/2014/chartex" xmlns:cx1="http://schemas.microsoft.com/office/drawing/2015/9/8/chartex" xmlns:cx2="http://schemas.microsoft.com/office/drawing/2015/10/21/chartex" xmlns:cx3="http://schemas.microsoft.com/office/drawing/2016/5/9/chartex" xmlns:cx4="http://schemas.microsoft.com/office/drawing/2016/5/10/chartex" xmlns:cx5="http://schemas.microsoft.com/office/drawing/2016/5/11/chartex" xmlns:cx6="http://schemas.microsoft.com/office/drawing/2016/5/12/chartex" xmlns:cx7="http://schemas.microsoft.com/office/drawing/2016/5/13/chartex" xmlns:cx8="http://schemas.microsoft.com/office/drawing/2016/5/14/chartex" xmlns:mc="http://schemas.openxmlformats.org/markup-compatibility/2006" xmlns:aink="http://schemas.microsoft.com/office/drawing/2016/ink" xmlns:am3d="http://schemas.microsoft.com/office/drawing/2017/model3d" xmlns:o="urn:schemas-microsoft-com:office:office" xmlns:r="http://schemas.openxmlformats.org/officeDocument/2006/relationships" xmlns:m="http://schemas.openxmlformats.org/officeDocument/2006/math" xmlns:v="urn:schemas-microsoft-com:vml" xmlns:wp14="http://schemas.microsoft.com/office/word/2010/wordprocessingDrawing" xmlns:wp="http://schemas.openxmlformats.org/drawingml/2006/wordprocessingDrawing" xmlns:w10="urn:schemas-microsoft-com:office:word" xmlns:w="http://schemas.openxmlformats.org/wordprocessingml/2006/main" xmlns:w14="http://schemas.microsoft.com/office/word/2010/wordml" xmlns:w15="http://schemas.microsoft.com/office/word/2012/wordml" xmlns:w16cex="http://schemas.microsoft.com/office/word/2018/wordml/cex" xmlns:w16cid="http://schemas.microsoft.com/office/word/2016/wordml/cid" xmlns:w16="http://schemas.microsoft.com/office/word/2018/wordml" xmlns:w16se="http://schemas.microsoft.com/office/word/2015/wordml/symex" xmlns:wpg="http://schemas.microsoft.com/office/word/2010/wordprocessingGroup" xmlns:wpi="http://schemas.microsoft.com/office/word/2010/wordprocessingInk" xmlns:wne="http://schemas.microsoft.com/office/word/2006/wordml" xmlns:wps="http://schemas.microsoft.com/office/word/2010/wordprocessingShape" mc:Ignorable="w14 w15 w16se w16cid w16 w16cex wp14">
+  <w:tbl>
+    <w:tblPr>
+      <w:tblStyle w:val="TableGrid"/>
+      <w:tblW w:w="0" w:type="auto"/>
+      <w:tblLook w:val="04A0" w:firstRow="1" w:lastRow="0" w:firstColumn="1" w:lastColumn="0" w:noHBand="0" w:noVBand="1"/>
+    </w:tblPr>
+    <w:tblGrid>
+      <w:gridCol w:w="3004"/>
+      <w:gridCol w:w="3006"/>
+      <w:gridCol w:w="3006"/>
+    </w:tblGrid>
+    <w:tr>
+      <w:tc>
+        <w:tcPr>
+          <w:tcW w:w="3004" w:type="dxa"/>
+        </w:tcPr>
+        <w:p>
+          <w:pPr>
+            <w:pStyle w:val="Header"/>
+            <w:rPr>
+              <w:b/>
+              <w:bCs/>
+            </w:rPr>
+          </w:pPr>
+          <w:r>
+            <w:rPr>
+              <w:b/>
+              <w:bCs/>
+            </w:rPr>
+            <w:t>Document</w:t>
+          </w:r>
+        </w:p>
+      </w:tc>
+      <w:tc>
+        <w:tcPr>
+          <w:tcW w:w="3006" w:type="dxa"/>
+        </w:tcPr>
+        <w:p>
+          <w:pPr>
+            <w:pStyle w:val="Header"/>
+            <w:rPr>
+              <w:b/>
+              <w:bCs/>
+            </w:rPr>
+          </w:pPr>
+          <w:r>
+            <w:rPr>
+              <w:b/>
+              <w:bCs/>
+            </w:rPr>
+            <w:t>Identification Number</w:t>
+          </w:r>
+        </w:p>
+      </w:tc>
+      <w:tc>
+        <w:tcPr>
+          <w:tcW w:w="3006" w:type="dxa"/>
+        </w:tcPr>
+        <w:p>
+          <w:pPr>
+            <w:pStyle w:val="Header"/>
+            <w:rPr>
+              <w:b/>
+              <w:bCs/>
+            </w:rPr>
+          </w:pPr>
+          <w:r>
+            <w:rPr>
+              <w:b/>
+              <w:bCs/>
+            </w:rPr>
+            <w:t>Version</w:t>
+          </w:r>
+        </w:p>
+      </w:tc>
+    </w:tr>
+    <w:tr>
+      <w:tc>
+        <w:tcPr>
+          <w:tcW w:w="3004" w:type="dxa"/>
+        </w:tcPr>
+        <w:p>
+          <w:pPr>
+            <w:pStyle w:val="Header"/>
+          </w:pPr>
+          <w:r>
+            <w:t>Project Initiation Document</w:t>
+          </w:r>
+        </w:p>
+      </w:tc>
+      <w:tc>
+        <w:tcPr>
+          <w:tcW w:w="3006" w:type="dxa"/>
+        </w:tcPr>
+        <w:p>
+          <w:pPr>
+            <w:pStyle w:val="Header"/>
+          </w:pPr>
+          <w:r>
+            <w:t>SITD-000</w:t>
+          </w:r>
+          <w:r>
+            <w:t>1</w:t>
+          </w:r>
+        </w:p>
+      </w:tc>
+      <w:tc>
+        <w:tcPr>
+          <w:tcW w:w="3006" w:type="dxa"/>
+        </w:tcPr>
+        <w:p>
+          <w:pPr>
+            <w:pStyle w:val="Header"/>
+          </w:pPr>
+          <w:r>
+            <w:t>1.1</w:t>
+          </w:r>
+        </w:p>
+      </w:tc>
+    </w:tr>
+  </w:tbl>
   <w:p>
     <w:pPr>
       <w:pStyle w:val="Header"/>
@@ -4105,6 +4678,101 @@
     </w:lvl>
   </w:abstractNum>
   <w:abstractNum w:abstractNumId="1" w15:restartNumberingAfterBreak="0">
+    <w:nsid w:val="2FF33F10"/>
+    <w:multiLevelType w:val="multilevel"/>
+    <w:tmpl w:val="A65A522E"/>
+    <w:lvl w:ilvl="0">
+      <w:start w:val="1"/>
+      <w:numFmt w:val="decimal"/>
+      <w:pStyle w:val="Heading1"/>
+      <w:lvlText w:val="%1"/>
+      <w:lvlJc w:val="left"/>
+      <w:pPr>
+        <w:ind w:left="432" w:hanging="432"/>
+      </w:pPr>
+    </w:lvl>
+    <w:lvl w:ilvl="1">
+      <w:start w:val="1"/>
+      <w:numFmt w:val="decimal"/>
+      <w:pStyle w:val="Heading2"/>
+      <w:lvlText w:val="%1.%2"/>
+      <w:lvlJc w:val="left"/>
+      <w:pPr>
+        <w:ind w:left="576" w:hanging="576"/>
+      </w:pPr>
+    </w:lvl>
+    <w:lvl w:ilvl="2">
+      <w:start w:val="1"/>
+      <w:numFmt w:val="decimal"/>
+      <w:pStyle w:val="Heading3"/>
+      <w:lvlText w:val="%1.%2.%3"/>
+      <w:lvlJc w:val="left"/>
+      <w:pPr>
+        <w:ind w:left="720" w:hanging="720"/>
+      </w:pPr>
+    </w:lvl>
+    <w:lvl w:ilvl="3">
+      <w:start w:val="1"/>
+      <w:numFmt w:val="decimal"/>
+      <w:pStyle w:val="Heading4"/>
+      <w:lvlText w:val="%1.%2.%3.%4"/>
+      <w:lvlJc w:val="left"/>
+      <w:pPr>
+        <w:ind w:left="864" w:hanging="864"/>
+      </w:pPr>
+    </w:lvl>
+    <w:lvl w:ilvl="4">
+      <w:start w:val="1"/>
+      <w:numFmt w:val="decimal"/>
+      <w:pStyle w:val="Heading5"/>
+      <w:lvlText w:val="%1.%2.%3.%4.%5"/>
+      <w:lvlJc w:val="left"/>
+      <w:pPr>
+        <w:ind w:left="1008" w:hanging="1008"/>
+      </w:pPr>
+    </w:lvl>
+    <w:lvl w:ilvl="5">
+      <w:start w:val="1"/>
+      <w:numFmt w:val="decimal"/>
+      <w:pStyle w:val="Heading6"/>
+      <w:lvlText w:val="%1.%2.%3.%4.%5.%6"/>
+      <w:lvlJc w:val="left"/>
+      <w:pPr>
+        <w:ind w:left="1152" w:hanging="1152"/>
+      </w:pPr>
+    </w:lvl>
+    <w:lvl w:ilvl="6">
+      <w:start w:val="1"/>
+      <w:numFmt w:val="decimal"/>
+      <w:pStyle w:val="Heading7"/>
+      <w:lvlText w:val="%1.%2.%3.%4.%5.%6.%7"/>
+      <w:lvlJc w:val="left"/>
+      <w:pPr>
+        <w:ind w:left="1296" w:hanging="1296"/>
+      </w:pPr>
+    </w:lvl>
+    <w:lvl w:ilvl="7">
+      <w:start w:val="1"/>
+      <w:numFmt w:val="decimal"/>
+      <w:pStyle w:val="Heading8"/>
+      <w:lvlText w:val="%1.%2.%3.%4.%5.%6.%7.%8"/>
+      <w:lvlJc w:val="left"/>
+      <w:pPr>
+        <w:ind w:left="1440" w:hanging="1440"/>
+      </w:pPr>
+    </w:lvl>
+    <w:lvl w:ilvl="8">
+      <w:start w:val="1"/>
+      <w:numFmt w:val="decimal"/>
+      <w:pStyle w:val="Heading9"/>
+      <w:lvlText w:val="%1.%2.%3.%4.%5.%6.%7.%8.%9"/>
+      <w:lvlJc w:val="left"/>
+      <w:pPr>
+        <w:ind w:left="1584" w:hanging="1584"/>
+      </w:pPr>
+    </w:lvl>
+  </w:abstractNum>
+  <w:abstractNum w:abstractNumId="2" w15:restartNumberingAfterBreak="0">
     <w:nsid w:val="316C32C3"/>
     <w:multiLevelType w:val="multilevel"/>
     <w:tmpl w:val="98045BBC"/>
@@ -4192,7 +4860,7 @@
       </w:pPr>
     </w:lvl>
   </w:abstractNum>
-  <w:abstractNum w:abstractNumId="2" w15:restartNumberingAfterBreak="0">
+  <w:abstractNum w:abstractNumId="3" w15:restartNumberingAfterBreak="0">
     <w:nsid w:val="45020E1C"/>
     <w:multiLevelType w:val="multilevel"/>
     <w:tmpl w:val="A724868C"/>
@@ -4279,13 +4947,16 @@
     </w:lvl>
   </w:abstractNum>
   <w:num w:numId="1">
-    <w:abstractNumId w:val="1"/>
+    <w:abstractNumId w:val="2"/>
   </w:num>
   <w:num w:numId="2">
-    <w:abstractNumId w:val="2"/>
+    <w:abstractNumId w:val="3"/>
   </w:num>
   <w:num w:numId="3">
     <w:abstractNumId w:val="0"/>
+  </w:num>
+  <w:num w:numId="4">
+    <w:abstractNumId w:val="1"/>
   </w:num>
 </w:numbering>
 </file>
@@ -4738,6 +5409,172 @@
       <w:szCs w:val="26"/>
     </w:rPr>
   </w:style>
+  <w:style w:type="paragraph" w:styleId="Heading3">
+    <w:name w:val="heading 3"/>
+    <w:basedOn w:val="Normal"/>
+    <w:next w:val="Normal"/>
+    <w:link w:val="Heading3Char"/>
+    <w:uiPriority w:val="9"/>
+    <w:semiHidden/>
+    <w:unhideWhenUsed/>
+    <w:qFormat/>
+    <w:rsid w:val="006E1FC2"/>
+    <w:pPr>
+      <w:keepNext/>
+      <w:keepLines/>
+      <w:spacing w:before="40" w:after="0"/>
+      <w:ind w:left="720" w:hanging="720"/>
+      <w:outlineLvl w:val="2"/>
+    </w:pPr>
+    <w:rPr>
+      <w:rFonts w:asciiTheme="majorHAnsi" w:eastAsiaTheme="majorEastAsia" w:hAnsiTheme="majorHAnsi" w:cstheme="majorBidi"/>
+      <w:color w:val="1F3763" w:themeColor="accent1" w:themeShade="7F"/>
+      <w:sz w:val="24"/>
+      <w:szCs w:val="24"/>
+    </w:rPr>
+  </w:style>
+  <w:style w:type="paragraph" w:styleId="Heading4">
+    <w:name w:val="heading 4"/>
+    <w:basedOn w:val="Normal"/>
+    <w:next w:val="Normal"/>
+    <w:link w:val="Heading4Char"/>
+    <w:uiPriority w:val="9"/>
+    <w:semiHidden/>
+    <w:unhideWhenUsed/>
+    <w:qFormat/>
+    <w:rsid w:val="006E1FC2"/>
+    <w:pPr>
+      <w:keepNext/>
+      <w:keepLines/>
+      <w:spacing w:before="40" w:after="0"/>
+      <w:ind w:left="864" w:hanging="864"/>
+      <w:outlineLvl w:val="3"/>
+    </w:pPr>
+    <w:rPr>
+      <w:rFonts w:asciiTheme="majorHAnsi" w:eastAsiaTheme="majorEastAsia" w:hAnsiTheme="majorHAnsi" w:cstheme="majorBidi"/>
+      <w:i/>
+      <w:iCs/>
+      <w:color w:val="2F5496" w:themeColor="accent1" w:themeShade="BF"/>
+    </w:rPr>
+  </w:style>
+  <w:style w:type="paragraph" w:styleId="Heading5">
+    <w:name w:val="heading 5"/>
+    <w:basedOn w:val="Normal"/>
+    <w:next w:val="Normal"/>
+    <w:link w:val="Heading5Char"/>
+    <w:uiPriority w:val="9"/>
+    <w:semiHidden/>
+    <w:unhideWhenUsed/>
+    <w:qFormat/>
+    <w:rsid w:val="006E1FC2"/>
+    <w:pPr>
+      <w:keepNext/>
+      <w:keepLines/>
+      <w:spacing w:before="40" w:after="0"/>
+      <w:ind w:left="1008" w:hanging="1008"/>
+      <w:outlineLvl w:val="4"/>
+    </w:pPr>
+    <w:rPr>
+      <w:rFonts w:asciiTheme="majorHAnsi" w:eastAsiaTheme="majorEastAsia" w:hAnsiTheme="majorHAnsi" w:cstheme="majorBidi"/>
+      <w:color w:val="2F5496" w:themeColor="accent1" w:themeShade="BF"/>
+    </w:rPr>
+  </w:style>
+  <w:style w:type="paragraph" w:styleId="Heading6">
+    <w:name w:val="heading 6"/>
+    <w:basedOn w:val="Normal"/>
+    <w:next w:val="Normal"/>
+    <w:link w:val="Heading6Char"/>
+    <w:uiPriority w:val="9"/>
+    <w:semiHidden/>
+    <w:unhideWhenUsed/>
+    <w:qFormat/>
+    <w:rsid w:val="006E1FC2"/>
+    <w:pPr>
+      <w:keepNext/>
+      <w:keepLines/>
+      <w:spacing w:before="40" w:after="0"/>
+      <w:ind w:left="1152" w:hanging="1152"/>
+      <w:outlineLvl w:val="5"/>
+    </w:pPr>
+    <w:rPr>
+      <w:rFonts w:asciiTheme="majorHAnsi" w:eastAsiaTheme="majorEastAsia" w:hAnsiTheme="majorHAnsi" w:cstheme="majorBidi"/>
+      <w:color w:val="1F3763" w:themeColor="accent1" w:themeShade="7F"/>
+    </w:rPr>
+  </w:style>
+  <w:style w:type="paragraph" w:styleId="Heading7">
+    <w:name w:val="heading 7"/>
+    <w:basedOn w:val="Normal"/>
+    <w:next w:val="Normal"/>
+    <w:link w:val="Heading7Char"/>
+    <w:uiPriority w:val="9"/>
+    <w:semiHidden/>
+    <w:unhideWhenUsed/>
+    <w:qFormat/>
+    <w:rsid w:val="006E1FC2"/>
+    <w:pPr>
+      <w:keepNext/>
+      <w:keepLines/>
+      <w:spacing w:before="40" w:after="0"/>
+      <w:ind w:left="1296" w:hanging="1296"/>
+      <w:outlineLvl w:val="6"/>
+    </w:pPr>
+    <w:rPr>
+      <w:rFonts w:asciiTheme="majorHAnsi" w:eastAsiaTheme="majorEastAsia" w:hAnsiTheme="majorHAnsi" w:cstheme="majorBidi"/>
+      <w:i/>
+      <w:iCs/>
+      <w:color w:val="1F3763" w:themeColor="accent1" w:themeShade="7F"/>
+    </w:rPr>
+  </w:style>
+  <w:style w:type="paragraph" w:styleId="Heading8">
+    <w:name w:val="heading 8"/>
+    <w:basedOn w:val="Normal"/>
+    <w:next w:val="Normal"/>
+    <w:link w:val="Heading8Char"/>
+    <w:uiPriority w:val="9"/>
+    <w:semiHidden/>
+    <w:unhideWhenUsed/>
+    <w:qFormat/>
+    <w:rsid w:val="006E1FC2"/>
+    <w:pPr>
+      <w:keepNext/>
+      <w:keepLines/>
+      <w:spacing w:before="40" w:after="0"/>
+      <w:ind w:left="1440" w:hanging="1440"/>
+      <w:outlineLvl w:val="7"/>
+    </w:pPr>
+    <w:rPr>
+      <w:rFonts w:asciiTheme="majorHAnsi" w:eastAsiaTheme="majorEastAsia" w:hAnsiTheme="majorHAnsi" w:cstheme="majorBidi"/>
+      <w:color w:val="272727" w:themeColor="text1" w:themeTint="D8"/>
+      <w:sz w:val="21"/>
+      <w:szCs w:val="21"/>
+    </w:rPr>
+  </w:style>
+  <w:style w:type="paragraph" w:styleId="Heading9">
+    <w:name w:val="heading 9"/>
+    <w:basedOn w:val="Normal"/>
+    <w:next w:val="Normal"/>
+    <w:link w:val="Heading9Char"/>
+    <w:uiPriority w:val="9"/>
+    <w:semiHidden/>
+    <w:unhideWhenUsed/>
+    <w:qFormat/>
+    <w:rsid w:val="006E1FC2"/>
+    <w:pPr>
+      <w:keepNext/>
+      <w:keepLines/>
+      <w:spacing w:before="40" w:after="0"/>
+      <w:ind w:left="1584" w:hanging="1584"/>
+      <w:outlineLvl w:val="8"/>
+    </w:pPr>
+    <w:rPr>
+      <w:rFonts w:asciiTheme="majorHAnsi" w:eastAsiaTheme="majorEastAsia" w:hAnsiTheme="majorHAnsi" w:cstheme="majorBidi"/>
+      <w:i/>
+      <w:iCs/>
+      <w:color w:val="272727" w:themeColor="text1" w:themeTint="D8"/>
+      <w:sz w:val="21"/>
+      <w:szCs w:val="21"/>
+    </w:rPr>
+  </w:style>
   <w:style w:type="character" w:default="1" w:styleId="DefaultParagraphFont">
     <w:name w:val="Default Paragraph Font"/>
     <w:uiPriority w:val="1"/>
@@ -5039,6 +5876,102 @@
     <w:unhideWhenUsed/>
     <w:rsid w:val="00E83E7D"/>
   </w:style>
+  <w:style w:type="character" w:customStyle="1" w:styleId="Heading3Char">
+    <w:name w:val="Heading 3 Char"/>
+    <w:basedOn w:val="DefaultParagraphFont"/>
+    <w:link w:val="Heading3"/>
+    <w:uiPriority w:val="9"/>
+    <w:semiHidden/>
+    <w:rsid w:val="006E1FC2"/>
+    <w:rPr>
+      <w:rFonts w:asciiTheme="majorHAnsi" w:eastAsiaTheme="majorEastAsia" w:hAnsiTheme="majorHAnsi" w:cstheme="majorBidi"/>
+      <w:color w:val="1F3763" w:themeColor="accent1" w:themeShade="7F"/>
+      <w:sz w:val="24"/>
+      <w:szCs w:val="24"/>
+    </w:rPr>
+  </w:style>
+  <w:style w:type="character" w:customStyle="1" w:styleId="Heading4Char">
+    <w:name w:val="Heading 4 Char"/>
+    <w:basedOn w:val="DefaultParagraphFont"/>
+    <w:link w:val="Heading4"/>
+    <w:uiPriority w:val="9"/>
+    <w:semiHidden/>
+    <w:rsid w:val="006E1FC2"/>
+    <w:rPr>
+      <w:rFonts w:asciiTheme="majorHAnsi" w:eastAsiaTheme="majorEastAsia" w:hAnsiTheme="majorHAnsi" w:cstheme="majorBidi"/>
+      <w:i/>
+      <w:iCs/>
+      <w:color w:val="2F5496" w:themeColor="accent1" w:themeShade="BF"/>
+    </w:rPr>
+  </w:style>
+  <w:style w:type="character" w:customStyle="1" w:styleId="Heading5Char">
+    <w:name w:val="Heading 5 Char"/>
+    <w:basedOn w:val="DefaultParagraphFont"/>
+    <w:link w:val="Heading5"/>
+    <w:uiPriority w:val="9"/>
+    <w:semiHidden/>
+    <w:rsid w:val="006E1FC2"/>
+    <w:rPr>
+      <w:rFonts w:asciiTheme="majorHAnsi" w:eastAsiaTheme="majorEastAsia" w:hAnsiTheme="majorHAnsi" w:cstheme="majorBidi"/>
+      <w:color w:val="2F5496" w:themeColor="accent1" w:themeShade="BF"/>
+    </w:rPr>
+  </w:style>
+  <w:style w:type="character" w:customStyle="1" w:styleId="Heading6Char">
+    <w:name w:val="Heading 6 Char"/>
+    <w:basedOn w:val="DefaultParagraphFont"/>
+    <w:link w:val="Heading6"/>
+    <w:uiPriority w:val="9"/>
+    <w:semiHidden/>
+    <w:rsid w:val="006E1FC2"/>
+    <w:rPr>
+      <w:rFonts w:asciiTheme="majorHAnsi" w:eastAsiaTheme="majorEastAsia" w:hAnsiTheme="majorHAnsi" w:cstheme="majorBidi"/>
+      <w:color w:val="1F3763" w:themeColor="accent1" w:themeShade="7F"/>
+    </w:rPr>
+  </w:style>
+  <w:style w:type="character" w:customStyle="1" w:styleId="Heading7Char">
+    <w:name w:val="Heading 7 Char"/>
+    <w:basedOn w:val="DefaultParagraphFont"/>
+    <w:link w:val="Heading7"/>
+    <w:uiPriority w:val="9"/>
+    <w:semiHidden/>
+    <w:rsid w:val="006E1FC2"/>
+    <w:rPr>
+      <w:rFonts w:asciiTheme="majorHAnsi" w:eastAsiaTheme="majorEastAsia" w:hAnsiTheme="majorHAnsi" w:cstheme="majorBidi"/>
+      <w:i/>
+      <w:iCs/>
+      <w:color w:val="1F3763" w:themeColor="accent1" w:themeShade="7F"/>
+    </w:rPr>
+  </w:style>
+  <w:style w:type="character" w:customStyle="1" w:styleId="Heading8Char">
+    <w:name w:val="Heading 8 Char"/>
+    <w:basedOn w:val="DefaultParagraphFont"/>
+    <w:link w:val="Heading8"/>
+    <w:uiPriority w:val="9"/>
+    <w:semiHidden/>
+    <w:rsid w:val="006E1FC2"/>
+    <w:rPr>
+      <w:rFonts w:asciiTheme="majorHAnsi" w:eastAsiaTheme="majorEastAsia" w:hAnsiTheme="majorHAnsi" w:cstheme="majorBidi"/>
+      <w:color w:val="272727" w:themeColor="text1" w:themeTint="D8"/>
+      <w:sz w:val="21"/>
+      <w:szCs w:val="21"/>
+    </w:rPr>
+  </w:style>
+  <w:style w:type="character" w:customStyle="1" w:styleId="Heading9Char">
+    <w:name w:val="Heading 9 Char"/>
+    <w:basedOn w:val="DefaultParagraphFont"/>
+    <w:link w:val="Heading9"/>
+    <w:uiPriority w:val="9"/>
+    <w:semiHidden/>
+    <w:rsid w:val="006E1FC2"/>
+    <w:rPr>
+      <w:rFonts w:asciiTheme="majorHAnsi" w:eastAsiaTheme="majorEastAsia" w:hAnsiTheme="majorHAnsi" w:cstheme="majorBidi"/>
+      <w:i/>
+      <w:iCs/>
+      <w:color w:val="272727" w:themeColor="text1" w:themeTint="D8"/>
+      <w:sz w:val="21"/>
+      <w:szCs w:val="21"/>
+    </w:rPr>
+  </w:style>
 </w:styles>
 </file>
 

</xml_diff>